<commit_message>
Fix missing users bug
</commit_message>
<xml_diff>
--- a/reqs.docx
+++ b/reqs.docx
@@ -50,28 +50,14 @@
         <w:rPr>
           <w:rFonts w:ascii="Hind-Regular" w:eastAsia="ArialMT" w:hAnsi="Hind-Regular" w:cs="Hind-Regular"/>
         </w:rPr>
-        <w:t>db_queries.get_open_</w:t>
-      </w:r>
-      <w:proofErr w:type="gramStart"/>
-      <w:r>
-        <w:rPr>
-          <w:rFonts w:ascii="Hind-Regular" w:eastAsia="ArialMT" w:hAnsi="Hind-Regular" w:cs="Hind-Regular"/>
-        </w:rPr>
-        <w:t>bugs</w:t>
+        <w:t>db_queries.get_open_bugs</w:t>
       </w:r>
       <w:proofErr w:type="spellEnd"/>
       <w:r>
         <w:rPr>
           <w:rFonts w:ascii="Hind-Regular" w:eastAsia="ArialMT" w:hAnsi="Hind-Regular" w:cs="Hind-Regular"/>
         </w:rPr>
-        <w:t>(</w:t>
-      </w:r>
-      <w:proofErr w:type="gramEnd"/>
-      <w:r>
-        <w:rPr>
-          <w:rFonts w:ascii="Hind-Regular" w:eastAsia="ArialMT" w:hAnsi="Hind-Regular" w:cs="Hind-Regular"/>
-        </w:rPr>
-        <w:t>)</w:t>
+        <w:t>()</w:t>
       </w:r>
     </w:p>
     <w:p>
@@ -121,6 +107,42 @@
     </w:p>
     <w:p>
       <w:pPr>
+        <w:pStyle w:val="ListParagraph"/>
+        <w:numPr>
+          <w:ilvl w:val="1"/>
+          <w:numId w:val="2"/>
+        </w:numPr>
+        <w:autoSpaceDE w:val="0"/>
+        <w:autoSpaceDN w:val="0"/>
+        <w:adjustRightInd w:val="0"/>
+        <w:spacing w:after="0" w:line="240" w:lineRule="auto"/>
+        <w:rPr>
+          <w:rFonts w:ascii="Hind-Regular" w:eastAsia="ArialMT" w:hAnsi="Hind-Regular" w:cs="Hind-Regular"/>
+        </w:rPr>
+      </w:pPr>
+      <w:r>
+        <w:rPr>
+          <w:rFonts w:ascii="Hind-Regular" w:eastAsia="ArialMT" w:hAnsi="Hind-Regular" w:cs="Hind-Regular"/>
+        </w:rPr>
+        <w:t xml:space="preserve">X </w:t>
+      </w:r>
+      <w:proofErr w:type="spellStart"/>
+      <w:r>
+        <w:rPr>
+          <w:rFonts w:ascii="Hind-Regular" w:eastAsia="ArialMT" w:hAnsi="Hind-Regular" w:cs="Hind-Regular"/>
+        </w:rPr>
+        <w:t>get_bug_details_by_id</w:t>
+      </w:r>
+      <w:proofErr w:type="spellEnd"/>
+      <w:r>
+        <w:rPr>
+          <w:rFonts w:ascii="Hind-Regular" w:eastAsia="ArialMT" w:hAnsi="Hind-Regular" w:cs="Hind-Regular"/>
+        </w:rPr>
+        <w:t>()</w:t>
+      </w:r>
+    </w:p>
+    <w:p>
+      <w:pPr>
         <w:autoSpaceDE w:val="0"/>
         <w:autoSpaceDN w:val="0"/>
         <w:adjustRightInd w:val="0"/>
@@ -155,6 +177,42 @@
     <w:p>
       <w:pPr>
         <w:pStyle w:val="ListParagraph"/>
+        <w:numPr>
+          <w:ilvl w:val="1"/>
+          <w:numId w:val="2"/>
+        </w:numPr>
+        <w:autoSpaceDE w:val="0"/>
+        <w:autoSpaceDN w:val="0"/>
+        <w:adjustRightInd w:val="0"/>
+        <w:spacing w:after="0" w:line="240" w:lineRule="auto"/>
+        <w:rPr>
+          <w:rFonts w:ascii="Hind-Regular" w:eastAsia="ArialMT" w:hAnsi="Hind-Regular" w:cs="Hind-Regular"/>
+        </w:rPr>
+      </w:pPr>
+      <w:r>
+        <w:rPr>
+          <w:rFonts w:ascii="Hind-Regular" w:eastAsia="ArialMT" w:hAnsi="Hind-Regular" w:cs="Hind-Regular"/>
+        </w:rPr>
+        <w:t xml:space="preserve">X </w:t>
+      </w:r>
+      <w:proofErr w:type="spellStart"/>
+      <w:r>
+        <w:rPr>
+          <w:rFonts w:ascii="Hind-Regular" w:eastAsia="ArialMT" w:hAnsi="Hind-Regular" w:cs="Hind-Regular"/>
+        </w:rPr>
+        <w:t>add_table_entry</w:t>
+      </w:r>
+      <w:proofErr w:type="spellEnd"/>
+      <w:r>
+        <w:rPr>
+          <w:rFonts w:ascii="Hind-Regular" w:eastAsia="ArialMT" w:hAnsi="Hind-Regular" w:cs="Hind-Regular"/>
+        </w:rPr>
+        <w:t>()</w:t>
+      </w:r>
+    </w:p>
+    <w:p>
+      <w:pPr>
+        <w:pStyle w:val="ListParagraph"/>
         <w:autoSpaceDE w:val="0"/>
         <w:autoSpaceDN w:val="0"/>
         <w:adjustRightInd w:val="0"/>
@@ -201,12 +259,14 @@
           <w:rFonts w:ascii="Hind-Regular" w:eastAsia="ArialMT" w:hAnsi="Hind-Regular" w:cs="Hind-Regular"/>
         </w:rPr>
       </w:pPr>
-      <w:r>
-        <w:rPr>
-          <w:rFonts w:ascii="Hind-Regular" w:eastAsia="ArialMT" w:hAnsi="Hind-Regular" w:cs="Hind-Regular"/>
-        </w:rPr>
-        <w:t>Bug has a “status” field with open/closed options</w:t>
-      </w:r>
+      <w:proofErr w:type="spellStart"/>
+      <w:r>
+        <w:rPr>
+          <w:rFonts w:ascii="Hind-Regular" w:eastAsia="ArialMT" w:hAnsi="Hind-Regular" w:cs="Hind-Regular"/>
+        </w:rPr>
+        <w:t>modify_bug_by_id</w:t>
+      </w:r>
+      <w:proofErr w:type="spellEnd"/>
     </w:p>
     <w:p>
       <w:pPr>
@@ -337,33 +397,21 @@
         <w:rPr>
           <w:rFonts w:ascii="Hind-Regular" w:eastAsia="ArialMT" w:hAnsi="Hind-Regular" w:cs="Hind-Regular"/>
         </w:rPr>
-        <w:t xml:space="preserve">Top level </w:t>
+        <w:t xml:space="preserve">X </w:t>
       </w:r>
       <w:proofErr w:type="spellStart"/>
       <w:r>
         <w:rPr>
           <w:rFonts w:ascii="Hind-Regular" w:eastAsia="ArialMT" w:hAnsi="Hind-Regular" w:cs="Hind-Regular"/>
         </w:rPr>
-        <w:t>db</w:t>
+        <w:t>add_table_entry</w:t>
       </w:r>
       <w:proofErr w:type="spellEnd"/>
       <w:r>
         <w:rPr>
           <w:rFonts w:ascii="Hind-Regular" w:eastAsia="ArialMT" w:hAnsi="Hind-Regular" w:cs="Hind-Regular"/>
         </w:rPr>
-        <w:t xml:space="preserve"> has a list of “</w:t>
-      </w:r>
-      <w:r>
-        <w:rPr>
-          <w:rFonts w:ascii="Hind-Regular" w:eastAsia="ArialMT" w:hAnsi="Hind-Regular" w:cs="Hind-Regular"/>
-        </w:rPr>
-        <w:t>users</w:t>
-      </w:r>
-      <w:r>
-        <w:rPr>
-          <w:rFonts w:ascii="Hind-Regular" w:eastAsia="ArialMT" w:hAnsi="Hind-Regular" w:cs="Hind-Regular"/>
-        </w:rPr>
-        <w:t>”</w:t>
+        <w:t>()</w:t>
       </w:r>
     </w:p>
     <w:p>
@@ -1624,6 +1672,21 @@
 </file>
 
 <file path=customXml/item1.xml><?xml version="1.0" encoding="utf-8"?>
+<p:properties xmlns:p="http://schemas.microsoft.com/office/2006/metadata/properties" xmlns:xsi="http://www.w3.org/2001/XMLSchema-instance" xmlns:pc="http://schemas.microsoft.com/office/infopath/2007/PartnerControls">
+  <documentManagement/>
+</p:properties>
+</file>
+
+<file path=customXml/item2.xml><?xml version="1.0" encoding="utf-8"?>
+<?mso-contentType ?>
+<FormTemplates xmlns="http://schemas.microsoft.com/sharepoint/v3/contenttype/forms">
+  <Display>DocumentLibraryForm</Display>
+  <Edit>DocumentLibraryForm</Edit>
+  <New>DocumentLibraryForm</New>
+</FormTemplates>
+</file>
+
+<file path=customXml/item3.xml><?xml version="1.0" encoding="utf-8"?>
 <ct:contentTypeSchema xmlns:ct="http://schemas.microsoft.com/office/2006/metadata/contentType" xmlns:ma="http://schemas.microsoft.com/office/2006/metadata/properties/metaAttributes" ct:_="" ma:_="" ma:contentTypeName="Document" ma:contentTypeID="0x010100917DB3282664AA48B1069751EEC33B76" ma:contentTypeVersion="14" ma:contentTypeDescription="Create a new document." ma:contentTypeScope="" ma:versionID="a603d973e94ad48a6c32ea943a3a13fc">
   <xsd:schema xmlns:xsd="http://www.w3.org/2001/XMLSchema" xmlns:xs="http://www.w3.org/2001/XMLSchema" xmlns:p="http://schemas.microsoft.com/office/2006/metadata/properties" xmlns:ns3="f270095b-518c-4eb8-a855-d68c676b694c" xmlns:ns4="5a8b9b75-aa16-4aa5-9e1e-b45a70d2ccfe" targetNamespace="http://schemas.microsoft.com/office/2006/metadata/properties" ma:root="true" ma:fieldsID="3c0490f4dfcc6f4f0f10bb199fff1b9f" ns3:_="" ns4:_="">
     <xsd:import namespace="f270095b-518c-4eb8-a855-d68c676b694c"/>
@@ -1852,22 +1915,24 @@
 </ct:contentTypeSchema>
 </file>
 
-<file path=customXml/item2.xml><?xml version="1.0" encoding="utf-8"?>
-<?mso-contentType ?>
-<FormTemplates xmlns="http://schemas.microsoft.com/sharepoint/v3/contenttype/forms">
-  <Display>DocumentLibraryForm</Display>
-  <Edit>DocumentLibraryForm</Edit>
-  <New>DocumentLibraryForm</New>
-</FormTemplates>
+<file path=customXml/itemProps1.xml><?xml version="1.0" encoding="utf-8"?>
+<ds:datastoreItem xmlns:ds="http://schemas.openxmlformats.org/officeDocument/2006/customXml" ds:itemID="{3D5D5DE7-160D-4EF3-890A-CB7320A9D363}">
+  <ds:schemaRefs>
+    <ds:schemaRef ds:uri="http://schemas.microsoft.com/office/2006/metadata/properties"/>
+    <ds:schemaRef ds:uri="http://schemas.microsoft.com/office/infopath/2007/PartnerControls"/>
+  </ds:schemaRefs>
+</ds:datastoreItem>
 </file>
 
-<file path=customXml/item3.xml><?xml version="1.0" encoding="utf-8"?>
-<p:properties xmlns:p="http://schemas.microsoft.com/office/2006/metadata/properties" xmlns:xsi="http://www.w3.org/2001/XMLSchema-instance" xmlns:pc="http://schemas.microsoft.com/office/infopath/2007/PartnerControls">
-  <documentManagement/>
-</p:properties>
+<file path=customXml/itemProps2.xml><?xml version="1.0" encoding="utf-8"?>
+<ds:datastoreItem xmlns:ds="http://schemas.openxmlformats.org/officeDocument/2006/customXml" ds:itemID="{EA989CE2-A252-4BF2-A3BC-0879DA7D35E8}">
+  <ds:schemaRefs>
+    <ds:schemaRef ds:uri="http://schemas.microsoft.com/sharepoint/v3/contenttype/forms"/>
+  </ds:schemaRefs>
+</ds:datastoreItem>
 </file>
 
-<file path=customXml/itemProps1.xml><?xml version="1.0" encoding="utf-8"?>
+<file path=customXml/itemProps3.xml><?xml version="1.0" encoding="utf-8"?>
 <ds:datastoreItem xmlns:ds="http://schemas.openxmlformats.org/officeDocument/2006/customXml" ds:itemID="{4C71E028-265C-435D-8326-89F4EDFA132D}">
   <ds:schemaRefs>
     <ds:schemaRef ds:uri="http://schemas.microsoft.com/office/2006/metadata/contentType"/>
@@ -1884,21 +1949,4 @@
     <ds:schemaRef ds:uri="http://schemas.microsoft.com/internal/obd"/>
   </ds:schemaRefs>
 </ds:datastoreItem>
-</file>
-
-<file path=customXml/itemProps2.xml><?xml version="1.0" encoding="utf-8"?>
-<ds:datastoreItem xmlns:ds="http://schemas.openxmlformats.org/officeDocument/2006/customXml" ds:itemID="{EA989CE2-A252-4BF2-A3BC-0879DA7D35E8}">
-  <ds:schemaRefs>
-    <ds:schemaRef ds:uri="http://schemas.microsoft.com/sharepoint/v3/contenttype/forms"/>
-  </ds:schemaRefs>
-</ds:datastoreItem>
-</file>
-
-<file path=customXml/itemProps3.xml><?xml version="1.0" encoding="utf-8"?>
-<ds:datastoreItem xmlns:ds="http://schemas.openxmlformats.org/officeDocument/2006/customXml" ds:itemID="{3D5D5DE7-160D-4EF3-890A-CB7320A9D363}">
-  <ds:schemaRefs>
-    <ds:schemaRef ds:uri="http://schemas.microsoft.com/office/2006/metadata/properties"/>
-    <ds:schemaRef ds:uri="http://schemas.microsoft.com/office/infopath/2007/PartnerControls"/>
-  </ds:schemaRefs>
-</ds:datastoreItem>
 </file>
</xml_diff>

<commit_message>
add venv; build package; introduce flask; begin frontend
</commit_message>
<xml_diff>
--- a/reqs.docx
+++ b/reqs.docx
@@ -43,6 +43,28 @@
         <w:rPr>
           <w:rFonts w:ascii="Hind-Regular" w:eastAsia="ArialMT" w:hAnsi="Hind-Regular" w:cs="Hind-Regular"/>
         </w:rPr>
+        <w:t>X Back end</w:t>
+      </w:r>
+    </w:p>
+    <w:p>
+      <w:pPr>
+        <w:pStyle w:val="ListParagraph"/>
+        <w:numPr>
+          <w:ilvl w:val="2"/>
+          <w:numId w:val="2"/>
+        </w:numPr>
+        <w:autoSpaceDE w:val="0"/>
+        <w:autoSpaceDN w:val="0"/>
+        <w:adjustRightInd w:val="0"/>
+        <w:spacing w:after="0" w:line="240" w:lineRule="auto"/>
+        <w:rPr>
+          <w:rFonts w:ascii="Hind-Regular" w:eastAsia="ArialMT" w:hAnsi="Hind-Regular" w:cs="Hind-Regular"/>
+        </w:rPr>
+      </w:pPr>
+      <w:r>
+        <w:rPr>
+          <w:rFonts w:ascii="Hind-Regular" w:eastAsia="ArialMT" w:hAnsi="Hind-Regular" w:cs="Hind-Regular"/>
+        </w:rPr>
         <w:t xml:space="preserve">X </w:t>
       </w:r>
       <w:proofErr w:type="spellStart"/>
@@ -50,14 +72,156 @@
         <w:rPr>
           <w:rFonts w:ascii="Hind-Regular" w:eastAsia="ArialMT" w:hAnsi="Hind-Regular" w:cs="Hind-Regular"/>
         </w:rPr>
-        <w:t>db_queries.get_open_bugs</w:t>
+        <w:t>db</w:t>
       </w:r>
       <w:proofErr w:type="spellEnd"/>
       <w:r>
         <w:rPr>
           <w:rFonts w:ascii="Hind-Regular" w:eastAsia="ArialMT" w:hAnsi="Hind-Regular" w:cs="Hind-Regular"/>
         </w:rPr>
-        <w:t>()</w:t>
+        <w:t xml:space="preserve"> </w:t>
+      </w:r>
+      <w:r>
+        <w:rPr>
+          <w:rFonts w:ascii="Hind-Regular" w:eastAsia="ArialMT" w:hAnsi="Hind-Regular" w:cs="Hind-Regular"/>
+        </w:rPr>
+        <w:t>column(s)/</w:t>
+      </w:r>
+      <w:r>
+        <w:rPr>
+          <w:rFonts w:ascii="Hind-Regular" w:eastAsia="ArialMT" w:hAnsi="Hind-Regular" w:cs="Hind-Regular"/>
+        </w:rPr>
+        <w:t>schema/config</w:t>
+      </w:r>
+    </w:p>
+    <w:p>
+      <w:pPr>
+        <w:pStyle w:val="ListParagraph"/>
+        <w:numPr>
+          <w:ilvl w:val="2"/>
+          <w:numId w:val="2"/>
+        </w:numPr>
+        <w:autoSpaceDE w:val="0"/>
+        <w:autoSpaceDN w:val="0"/>
+        <w:adjustRightInd w:val="0"/>
+        <w:spacing w:after="0" w:line="240" w:lineRule="auto"/>
+        <w:rPr>
+          <w:rFonts w:ascii="Hind-Regular" w:eastAsia="ArialMT" w:hAnsi="Hind-Regular" w:cs="Hind-Regular"/>
+        </w:rPr>
+      </w:pPr>
+      <w:r>
+        <w:rPr>
+          <w:rFonts w:ascii="Hind-Regular" w:eastAsia="ArialMT" w:hAnsi="Hind-Regular" w:cs="Hind-Regular"/>
+        </w:rPr>
+        <w:t>X python/</w:t>
+      </w:r>
+      <w:proofErr w:type="spellStart"/>
+      <w:r>
+        <w:rPr>
+          <w:rFonts w:ascii="Hind-Regular" w:eastAsia="ArialMT" w:hAnsi="Hind-Regular" w:cs="Hind-Regular"/>
+        </w:rPr>
+        <w:t>sql</w:t>
+      </w:r>
+      <w:proofErr w:type="spellEnd"/>
+      <w:r>
+        <w:rPr>
+          <w:rFonts w:ascii="Hind-Regular" w:eastAsia="ArialMT" w:hAnsi="Hind-Regular" w:cs="Hind-Regular"/>
+        </w:rPr>
+        <w:t xml:space="preserve"> method</w:t>
+      </w:r>
+    </w:p>
+    <w:p>
+      <w:pPr>
+        <w:pStyle w:val="ListParagraph"/>
+        <w:numPr>
+          <w:ilvl w:val="1"/>
+          <w:numId w:val="2"/>
+        </w:numPr>
+        <w:autoSpaceDE w:val="0"/>
+        <w:autoSpaceDN w:val="0"/>
+        <w:adjustRightInd w:val="0"/>
+        <w:spacing w:after="0" w:line="240" w:lineRule="auto"/>
+        <w:rPr>
+          <w:rFonts w:ascii="Hind-Regular" w:eastAsia="ArialMT" w:hAnsi="Hind-Regular" w:cs="Hind-Regular"/>
+        </w:rPr>
+      </w:pPr>
+      <w:r>
+        <w:rPr>
+          <w:rFonts w:ascii="Hind-Regular" w:eastAsia="ArialMT" w:hAnsi="Hind-Regular" w:cs="Hind-Regular"/>
+        </w:rPr>
+        <w:t>Front end</w:t>
+      </w:r>
+    </w:p>
+    <w:p>
+      <w:pPr>
+        <w:pStyle w:val="ListParagraph"/>
+        <w:numPr>
+          <w:ilvl w:val="2"/>
+          <w:numId w:val="2"/>
+        </w:numPr>
+        <w:autoSpaceDE w:val="0"/>
+        <w:autoSpaceDN w:val="0"/>
+        <w:adjustRightInd w:val="0"/>
+        <w:spacing w:after="0" w:line="240" w:lineRule="auto"/>
+        <w:rPr>
+          <w:rFonts w:ascii="Hind-Regular" w:eastAsia="ArialMT" w:hAnsi="Hind-Regular" w:cs="Hind-Regular"/>
+        </w:rPr>
+      </w:pPr>
+      <w:r>
+        <w:rPr>
+          <w:rFonts w:ascii="Hind-Regular" w:eastAsia="ArialMT" w:hAnsi="Hind-Regular" w:cs="Hind-Regular"/>
+        </w:rPr>
+        <w:t>X Minimal</w:t>
+      </w:r>
+    </w:p>
+    <w:p>
+      <w:pPr>
+        <w:pStyle w:val="ListParagraph"/>
+        <w:numPr>
+          <w:ilvl w:val="2"/>
+          <w:numId w:val="2"/>
+        </w:numPr>
+        <w:autoSpaceDE w:val="0"/>
+        <w:autoSpaceDN w:val="0"/>
+        <w:adjustRightInd w:val="0"/>
+        <w:spacing w:after="0" w:line="240" w:lineRule="auto"/>
+        <w:rPr>
+          <w:rFonts w:ascii="Hind-Regular" w:eastAsia="ArialMT" w:hAnsi="Hind-Regular" w:cs="Hind-Regular"/>
+        </w:rPr>
+      </w:pPr>
+      <w:r>
+        <w:rPr>
+          <w:rFonts w:ascii="Hind-Regular" w:eastAsia="ArialMT" w:hAnsi="Hind-Regular" w:cs="Hind-Regular"/>
+        </w:rPr>
+        <w:t>F</w:t>
+      </w:r>
+      <w:r>
+        <w:rPr>
+          <w:rFonts w:ascii="Hind-Regular" w:eastAsia="ArialMT" w:hAnsi="Hind-Regular" w:cs="Hind-Regular"/>
+        </w:rPr>
+        <w:t>ormatted</w:t>
+      </w:r>
+    </w:p>
+    <w:p>
+      <w:pPr>
+        <w:pStyle w:val="ListParagraph"/>
+        <w:numPr>
+          <w:ilvl w:val="2"/>
+          <w:numId w:val="2"/>
+        </w:numPr>
+        <w:autoSpaceDE w:val="0"/>
+        <w:autoSpaceDN w:val="0"/>
+        <w:adjustRightInd w:val="0"/>
+        <w:spacing w:after="0" w:line="240" w:lineRule="auto"/>
+        <w:rPr>
+          <w:rFonts w:ascii="Hind-Regular" w:eastAsia="ArialMT" w:hAnsi="Hind-Regular" w:cs="Hind-Regular"/>
+        </w:rPr>
+      </w:pPr>
+      <w:r>
+        <w:rPr>
+          <w:rFonts w:ascii="Hind-Regular" w:eastAsia="ArialMT" w:hAnsi="Hind-Regular" w:cs="Hind-Regular"/>
+        </w:rPr>
+        <w:t>Pretty</w:t>
       </w:r>
     </w:p>
     <w:p>
@@ -124,6 +288,28 @@
         <w:rPr>
           <w:rFonts w:ascii="Hind-Regular" w:eastAsia="ArialMT" w:hAnsi="Hind-Regular" w:cs="Hind-Regular"/>
         </w:rPr>
+        <w:t>X Back end</w:t>
+      </w:r>
+    </w:p>
+    <w:p>
+      <w:pPr>
+        <w:pStyle w:val="ListParagraph"/>
+        <w:numPr>
+          <w:ilvl w:val="2"/>
+          <w:numId w:val="2"/>
+        </w:numPr>
+        <w:autoSpaceDE w:val="0"/>
+        <w:autoSpaceDN w:val="0"/>
+        <w:adjustRightInd w:val="0"/>
+        <w:spacing w:after="0" w:line="240" w:lineRule="auto"/>
+        <w:rPr>
+          <w:rFonts w:ascii="Hind-Regular" w:eastAsia="ArialMT" w:hAnsi="Hind-Regular" w:cs="Hind-Regular"/>
+        </w:rPr>
+      </w:pPr>
+      <w:r>
+        <w:rPr>
+          <w:rFonts w:ascii="Hind-Regular" w:eastAsia="ArialMT" w:hAnsi="Hind-Regular" w:cs="Hind-Regular"/>
+        </w:rPr>
         <w:t xml:space="preserve">X </w:t>
       </w:r>
       <w:proofErr w:type="spellStart"/>
@@ -131,14 +317,138 @@
         <w:rPr>
           <w:rFonts w:ascii="Hind-Regular" w:eastAsia="ArialMT" w:hAnsi="Hind-Regular" w:cs="Hind-Regular"/>
         </w:rPr>
-        <w:t>get_bug_details_by_id</w:t>
+        <w:t>db</w:t>
       </w:r>
       <w:proofErr w:type="spellEnd"/>
       <w:r>
         <w:rPr>
           <w:rFonts w:ascii="Hind-Regular" w:eastAsia="ArialMT" w:hAnsi="Hind-Regular" w:cs="Hind-Regular"/>
         </w:rPr>
-        <w:t>()</w:t>
+        <w:t xml:space="preserve"> column(s)/schema/config</w:t>
+      </w:r>
+    </w:p>
+    <w:p>
+      <w:pPr>
+        <w:pStyle w:val="ListParagraph"/>
+        <w:numPr>
+          <w:ilvl w:val="2"/>
+          <w:numId w:val="2"/>
+        </w:numPr>
+        <w:autoSpaceDE w:val="0"/>
+        <w:autoSpaceDN w:val="0"/>
+        <w:adjustRightInd w:val="0"/>
+        <w:spacing w:after="0" w:line="240" w:lineRule="auto"/>
+        <w:rPr>
+          <w:rFonts w:ascii="Hind-Regular" w:eastAsia="ArialMT" w:hAnsi="Hind-Regular" w:cs="Hind-Regular"/>
+        </w:rPr>
+      </w:pPr>
+      <w:r>
+        <w:rPr>
+          <w:rFonts w:ascii="Hind-Regular" w:eastAsia="ArialMT" w:hAnsi="Hind-Regular" w:cs="Hind-Regular"/>
+        </w:rPr>
+        <w:t>X python/</w:t>
+      </w:r>
+      <w:proofErr w:type="spellStart"/>
+      <w:r>
+        <w:rPr>
+          <w:rFonts w:ascii="Hind-Regular" w:eastAsia="ArialMT" w:hAnsi="Hind-Regular" w:cs="Hind-Regular"/>
+        </w:rPr>
+        <w:t>sql</w:t>
+      </w:r>
+      <w:proofErr w:type="spellEnd"/>
+      <w:r>
+        <w:rPr>
+          <w:rFonts w:ascii="Hind-Regular" w:eastAsia="ArialMT" w:hAnsi="Hind-Regular" w:cs="Hind-Regular"/>
+        </w:rPr>
+        <w:t xml:space="preserve"> method</w:t>
+      </w:r>
+    </w:p>
+    <w:p>
+      <w:pPr>
+        <w:pStyle w:val="ListParagraph"/>
+        <w:numPr>
+          <w:ilvl w:val="1"/>
+          <w:numId w:val="2"/>
+        </w:numPr>
+        <w:autoSpaceDE w:val="0"/>
+        <w:autoSpaceDN w:val="0"/>
+        <w:adjustRightInd w:val="0"/>
+        <w:spacing w:after="0" w:line="240" w:lineRule="auto"/>
+        <w:rPr>
+          <w:rFonts w:ascii="Hind-Regular" w:eastAsia="ArialMT" w:hAnsi="Hind-Regular" w:cs="Hind-Regular"/>
+        </w:rPr>
+      </w:pPr>
+      <w:r>
+        <w:rPr>
+          <w:rFonts w:ascii="Hind-Regular" w:eastAsia="ArialMT" w:hAnsi="Hind-Regular" w:cs="Hind-Regular"/>
+        </w:rPr>
+        <w:t>Front end</w:t>
+      </w:r>
+    </w:p>
+    <w:p>
+      <w:pPr>
+        <w:pStyle w:val="ListParagraph"/>
+        <w:numPr>
+          <w:ilvl w:val="2"/>
+          <w:numId w:val="2"/>
+        </w:numPr>
+        <w:autoSpaceDE w:val="0"/>
+        <w:autoSpaceDN w:val="0"/>
+        <w:adjustRightInd w:val="0"/>
+        <w:spacing w:after="0" w:line="240" w:lineRule="auto"/>
+        <w:rPr>
+          <w:rFonts w:ascii="Hind-Regular" w:eastAsia="ArialMT" w:hAnsi="Hind-Regular" w:cs="Hind-Regular"/>
+        </w:rPr>
+      </w:pPr>
+      <w:r>
+        <w:rPr>
+          <w:rFonts w:ascii="Hind-Regular" w:eastAsia="ArialMT" w:hAnsi="Hind-Regular" w:cs="Hind-Regular"/>
+        </w:rPr>
+        <w:t>X Minimal</w:t>
+      </w:r>
+    </w:p>
+    <w:p>
+      <w:pPr>
+        <w:pStyle w:val="ListParagraph"/>
+        <w:numPr>
+          <w:ilvl w:val="2"/>
+          <w:numId w:val="2"/>
+        </w:numPr>
+        <w:autoSpaceDE w:val="0"/>
+        <w:autoSpaceDN w:val="0"/>
+        <w:adjustRightInd w:val="0"/>
+        <w:spacing w:after="0" w:line="240" w:lineRule="auto"/>
+        <w:rPr>
+          <w:rFonts w:ascii="Hind-Regular" w:eastAsia="ArialMT" w:hAnsi="Hind-Regular" w:cs="Hind-Regular"/>
+        </w:rPr>
+      </w:pPr>
+      <w:r>
+        <w:rPr>
+          <w:rFonts w:ascii="Hind-Regular" w:eastAsia="ArialMT" w:hAnsi="Hind-Regular" w:cs="Hind-Regular"/>
+        </w:rPr>
+        <w:t>Formatted</w:t>
+      </w:r>
+    </w:p>
+    <w:p>
+      <w:pPr>
+        <w:pStyle w:val="ListParagraph"/>
+        <w:numPr>
+          <w:ilvl w:val="2"/>
+          <w:numId w:val="2"/>
+        </w:numPr>
+        <w:autoSpaceDE w:val="0"/>
+        <w:autoSpaceDN w:val="0"/>
+        <w:adjustRightInd w:val="0"/>
+        <w:spacing w:after="0" w:line="240" w:lineRule="auto"/>
+        <w:rPr>
+          <w:rFonts w:ascii="Hind-Regular" w:eastAsia="ArialMT" w:hAnsi="Hind-Regular" w:cs="Hind-Regular"/>
+        </w:rPr>
+      </w:pPr>
+      <w:r>
+        <w:rPr>
+          <w:rFonts w:ascii="Hind-Regular" w:eastAsia="ArialMT" w:hAnsi="Hind-Regular" w:cs="Hind-Regular"/>
+        </w:rPr>
+        <w:t>Pretty</w:t>
       </w:r>
     </w:p>
     <w:p>
@@ -193,6 +503,28 @@
         <w:rPr>
           <w:rFonts w:ascii="Hind-Regular" w:eastAsia="ArialMT" w:hAnsi="Hind-Regular" w:cs="Hind-Regular"/>
         </w:rPr>
+        <w:t>X Back end</w:t>
+      </w:r>
+    </w:p>
+    <w:p>
+      <w:pPr>
+        <w:pStyle w:val="ListParagraph"/>
+        <w:numPr>
+          <w:ilvl w:val="2"/>
+          <w:numId w:val="2"/>
+        </w:numPr>
+        <w:autoSpaceDE w:val="0"/>
+        <w:autoSpaceDN w:val="0"/>
+        <w:adjustRightInd w:val="0"/>
+        <w:spacing w:after="0" w:line="240" w:lineRule="auto"/>
+        <w:rPr>
+          <w:rFonts w:ascii="Hind-Regular" w:eastAsia="ArialMT" w:hAnsi="Hind-Regular" w:cs="Hind-Regular"/>
+        </w:rPr>
+      </w:pPr>
+      <w:r>
+        <w:rPr>
+          <w:rFonts w:ascii="Hind-Regular" w:eastAsia="ArialMT" w:hAnsi="Hind-Regular" w:cs="Hind-Regular"/>
+        </w:rPr>
         <w:t xml:space="preserve">X </w:t>
       </w:r>
       <w:proofErr w:type="spellStart"/>
@@ -200,14 +532,138 @@
         <w:rPr>
           <w:rFonts w:ascii="Hind-Regular" w:eastAsia="ArialMT" w:hAnsi="Hind-Regular" w:cs="Hind-Regular"/>
         </w:rPr>
-        <w:t>add_table_entry</w:t>
+        <w:t>db</w:t>
       </w:r>
       <w:proofErr w:type="spellEnd"/>
       <w:r>
         <w:rPr>
           <w:rFonts w:ascii="Hind-Regular" w:eastAsia="ArialMT" w:hAnsi="Hind-Regular" w:cs="Hind-Regular"/>
         </w:rPr>
-        <w:t>()</w:t>
+        <w:t xml:space="preserve"> column(s)/schema/config</w:t>
+      </w:r>
+    </w:p>
+    <w:p>
+      <w:pPr>
+        <w:pStyle w:val="ListParagraph"/>
+        <w:numPr>
+          <w:ilvl w:val="2"/>
+          <w:numId w:val="2"/>
+        </w:numPr>
+        <w:autoSpaceDE w:val="0"/>
+        <w:autoSpaceDN w:val="0"/>
+        <w:adjustRightInd w:val="0"/>
+        <w:spacing w:after="0" w:line="240" w:lineRule="auto"/>
+        <w:rPr>
+          <w:rFonts w:ascii="Hind-Regular" w:eastAsia="ArialMT" w:hAnsi="Hind-Regular" w:cs="Hind-Regular"/>
+        </w:rPr>
+      </w:pPr>
+      <w:r>
+        <w:rPr>
+          <w:rFonts w:ascii="Hind-Regular" w:eastAsia="ArialMT" w:hAnsi="Hind-Regular" w:cs="Hind-Regular"/>
+        </w:rPr>
+        <w:t>X python/</w:t>
+      </w:r>
+      <w:proofErr w:type="spellStart"/>
+      <w:r>
+        <w:rPr>
+          <w:rFonts w:ascii="Hind-Regular" w:eastAsia="ArialMT" w:hAnsi="Hind-Regular" w:cs="Hind-Regular"/>
+        </w:rPr>
+        <w:t>sql</w:t>
+      </w:r>
+      <w:proofErr w:type="spellEnd"/>
+      <w:r>
+        <w:rPr>
+          <w:rFonts w:ascii="Hind-Regular" w:eastAsia="ArialMT" w:hAnsi="Hind-Regular" w:cs="Hind-Regular"/>
+        </w:rPr>
+        <w:t xml:space="preserve"> method</w:t>
+      </w:r>
+    </w:p>
+    <w:p>
+      <w:pPr>
+        <w:pStyle w:val="ListParagraph"/>
+        <w:numPr>
+          <w:ilvl w:val="1"/>
+          <w:numId w:val="2"/>
+        </w:numPr>
+        <w:autoSpaceDE w:val="0"/>
+        <w:autoSpaceDN w:val="0"/>
+        <w:adjustRightInd w:val="0"/>
+        <w:spacing w:after="0" w:line="240" w:lineRule="auto"/>
+        <w:rPr>
+          <w:rFonts w:ascii="Hind-Regular" w:eastAsia="ArialMT" w:hAnsi="Hind-Regular" w:cs="Hind-Regular"/>
+        </w:rPr>
+      </w:pPr>
+      <w:r>
+        <w:rPr>
+          <w:rFonts w:ascii="Hind-Regular" w:eastAsia="ArialMT" w:hAnsi="Hind-Regular" w:cs="Hind-Regular"/>
+        </w:rPr>
+        <w:t>Front end</w:t>
+      </w:r>
+    </w:p>
+    <w:p>
+      <w:pPr>
+        <w:pStyle w:val="ListParagraph"/>
+        <w:numPr>
+          <w:ilvl w:val="2"/>
+          <w:numId w:val="2"/>
+        </w:numPr>
+        <w:autoSpaceDE w:val="0"/>
+        <w:autoSpaceDN w:val="0"/>
+        <w:adjustRightInd w:val="0"/>
+        <w:spacing w:after="0" w:line="240" w:lineRule="auto"/>
+        <w:rPr>
+          <w:rFonts w:ascii="Hind-Regular" w:eastAsia="ArialMT" w:hAnsi="Hind-Regular" w:cs="Hind-Regular"/>
+        </w:rPr>
+      </w:pPr>
+      <w:r>
+        <w:rPr>
+          <w:rFonts w:ascii="Hind-Regular" w:eastAsia="ArialMT" w:hAnsi="Hind-Regular" w:cs="Hind-Regular"/>
+        </w:rPr>
+        <w:t>Minimal</w:t>
+      </w:r>
+    </w:p>
+    <w:p>
+      <w:pPr>
+        <w:pStyle w:val="ListParagraph"/>
+        <w:numPr>
+          <w:ilvl w:val="2"/>
+          <w:numId w:val="2"/>
+        </w:numPr>
+        <w:autoSpaceDE w:val="0"/>
+        <w:autoSpaceDN w:val="0"/>
+        <w:adjustRightInd w:val="0"/>
+        <w:spacing w:after="0" w:line="240" w:lineRule="auto"/>
+        <w:rPr>
+          <w:rFonts w:ascii="Hind-Regular" w:eastAsia="ArialMT" w:hAnsi="Hind-Regular" w:cs="Hind-Regular"/>
+        </w:rPr>
+      </w:pPr>
+      <w:r>
+        <w:rPr>
+          <w:rFonts w:ascii="Hind-Regular" w:eastAsia="ArialMT" w:hAnsi="Hind-Regular" w:cs="Hind-Regular"/>
+        </w:rPr>
+        <w:t>Formatted</w:t>
+      </w:r>
+    </w:p>
+    <w:p>
+      <w:pPr>
+        <w:pStyle w:val="ListParagraph"/>
+        <w:numPr>
+          <w:ilvl w:val="2"/>
+          <w:numId w:val="2"/>
+        </w:numPr>
+        <w:autoSpaceDE w:val="0"/>
+        <w:autoSpaceDN w:val="0"/>
+        <w:adjustRightInd w:val="0"/>
+        <w:spacing w:after="0" w:line="240" w:lineRule="auto"/>
+        <w:rPr>
+          <w:rFonts w:ascii="Hind-Regular" w:eastAsia="ArialMT" w:hAnsi="Hind-Regular" w:cs="Hind-Regular"/>
+        </w:rPr>
+      </w:pPr>
+      <w:r>
+        <w:rPr>
+          <w:rFonts w:ascii="Hind-Regular" w:eastAsia="ArialMT" w:hAnsi="Hind-Regular" w:cs="Hind-Regular"/>
+        </w:rPr>
+        <w:t>Pretty</w:t>
       </w:r>
     </w:p>
     <w:p>
@@ -259,14 +715,388 @@
           <w:rFonts w:ascii="Hind-Regular" w:eastAsia="ArialMT" w:hAnsi="Hind-Regular" w:cs="Hind-Regular"/>
         </w:rPr>
       </w:pPr>
+      <w:r>
+        <w:rPr>
+          <w:rFonts w:ascii="Hind-Regular" w:eastAsia="ArialMT" w:hAnsi="Hind-Regular" w:cs="Hind-Regular"/>
+        </w:rPr>
+        <w:t>Back end</w:t>
+      </w:r>
+    </w:p>
+    <w:p>
+      <w:pPr>
+        <w:pStyle w:val="ListParagraph"/>
+        <w:numPr>
+          <w:ilvl w:val="2"/>
+          <w:numId w:val="2"/>
+        </w:numPr>
+        <w:autoSpaceDE w:val="0"/>
+        <w:autoSpaceDN w:val="0"/>
+        <w:adjustRightInd w:val="0"/>
+        <w:spacing w:after="0" w:line="240" w:lineRule="auto"/>
+        <w:rPr>
+          <w:rFonts w:ascii="Hind-Regular" w:eastAsia="ArialMT" w:hAnsi="Hind-Regular" w:cs="Hind-Regular"/>
+        </w:rPr>
+      </w:pPr>
+      <w:r>
+        <w:rPr>
+          <w:rFonts w:ascii="Hind-Regular" w:eastAsia="ArialMT" w:hAnsi="Hind-Regular" w:cs="Hind-Regular"/>
+        </w:rPr>
+        <w:t xml:space="preserve">X </w:t>
+      </w:r>
       <w:proofErr w:type="spellStart"/>
       <w:r>
         <w:rPr>
           <w:rFonts w:ascii="Hind-Regular" w:eastAsia="ArialMT" w:hAnsi="Hind-Regular" w:cs="Hind-Regular"/>
         </w:rPr>
-        <w:t>modify_bug_by_id</w:t>
+        <w:t>db</w:t>
       </w:r>
       <w:proofErr w:type="spellEnd"/>
+      <w:r>
+        <w:rPr>
+          <w:rFonts w:ascii="Hind-Regular" w:eastAsia="ArialMT" w:hAnsi="Hind-Regular" w:cs="Hind-Regular"/>
+        </w:rPr>
+        <w:t xml:space="preserve"> column(s)/schema/config</w:t>
+      </w:r>
+    </w:p>
+    <w:p>
+      <w:pPr>
+        <w:pStyle w:val="ListParagraph"/>
+        <w:numPr>
+          <w:ilvl w:val="2"/>
+          <w:numId w:val="2"/>
+        </w:numPr>
+        <w:autoSpaceDE w:val="0"/>
+        <w:autoSpaceDN w:val="0"/>
+        <w:adjustRightInd w:val="0"/>
+        <w:spacing w:after="0" w:line="240" w:lineRule="auto"/>
+        <w:rPr>
+          <w:rFonts w:ascii="Hind-Regular" w:eastAsia="ArialMT" w:hAnsi="Hind-Regular" w:cs="Hind-Regular"/>
+        </w:rPr>
+      </w:pPr>
+      <w:r>
+        <w:rPr>
+          <w:rFonts w:ascii="Hind-Regular" w:eastAsia="ArialMT" w:hAnsi="Hind-Regular" w:cs="Hind-Regular"/>
+        </w:rPr>
+        <w:t>python/</w:t>
+      </w:r>
+      <w:proofErr w:type="spellStart"/>
+      <w:r>
+        <w:rPr>
+          <w:rFonts w:ascii="Hind-Regular" w:eastAsia="ArialMT" w:hAnsi="Hind-Regular" w:cs="Hind-Regular"/>
+        </w:rPr>
+        <w:t>sql</w:t>
+      </w:r>
+      <w:proofErr w:type="spellEnd"/>
+      <w:r>
+        <w:rPr>
+          <w:rFonts w:ascii="Hind-Regular" w:eastAsia="ArialMT" w:hAnsi="Hind-Regular" w:cs="Hind-Regular"/>
+        </w:rPr>
+        <w:t xml:space="preserve"> method</w:t>
+      </w:r>
+    </w:p>
+    <w:p>
+      <w:pPr>
+        <w:pStyle w:val="ListParagraph"/>
+        <w:numPr>
+          <w:ilvl w:val="1"/>
+          <w:numId w:val="2"/>
+        </w:numPr>
+        <w:autoSpaceDE w:val="0"/>
+        <w:autoSpaceDN w:val="0"/>
+        <w:adjustRightInd w:val="0"/>
+        <w:spacing w:after="0" w:line="240" w:lineRule="auto"/>
+        <w:rPr>
+          <w:rFonts w:ascii="Hind-Regular" w:eastAsia="ArialMT" w:hAnsi="Hind-Regular" w:cs="Hind-Regular"/>
+        </w:rPr>
+      </w:pPr>
+      <w:r>
+        <w:rPr>
+          <w:rFonts w:ascii="Hind-Regular" w:eastAsia="ArialMT" w:hAnsi="Hind-Regular" w:cs="Hind-Regular"/>
+        </w:rPr>
+        <w:t>Front end</w:t>
+      </w:r>
+    </w:p>
+    <w:p>
+      <w:pPr>
+        <w:pStyle w:val="ListParagraph"/>
+        <w:numPr>
+          <w:ilvl w:val="2"/>
+          <w:numId w:val="2"/>
+        </w:numPr>
+        <w:autoSpaceDE w:val="0"/>
+        <w:autoSpaceDN w:val="0"/>
+        <w:adjustRightInd w:val="0"/>
+        <w:spacing w:after="0" w:line="240" w:lineRule="auto"/>
+        <w:rPr>
+          <w:rFonts w:ascii="Hind-Regular" w:eastAsia="ArialMT" w:hAnsi="Hind-Regular" w:cs="Hind-Regular"/>
+        </w:rPr>
+      </w:pPr>
+      <w:r>
+        <w:rPr>
+          <w:rFonts w:ascii="Hind-Regular" w:eastAsia="ArialMT" w:hAnsi="Hind-Regular" w:cs="Hind-Regular"/>
+        </w:rPr>
+        <w:t>Minimal</w:t>
+      </w:r>
+    </w:p>
+    <w:p>
+      <w:pPr>
+        <w:pStyle w:val="ListParagraph"/>
+        <w:numPr>
+          <w:ilvl w:val="2"/>
+          <w:numId w:val="2"/>
+        </w:numPr>
+        <w:autoSpaceDE w:val="0"/>
+        <w:autoSpaceDN w:val="0"/>
+        <w:adjustRightInd w:val="0"/>
+        <w:spacing w:after="0" w:line="240" w:lineRule="auto"/>
+        <w:rPr>
+          <w:rFonts w:ascii="Hind-Regular" w:eastAsia="ArialMT" w:hAnsi="Hind-Regular" w:cs="Hind-Regular"/>
+        </w:rPr>
+      </w:pPr>
+      <w:r>
+        <w:rPr>
+          <w:rFonts w:ascii="Hind-Regular" w:eastAsia="ArialMT" w:hAnsi="Hind-Regular" w:cs="Hind-Regular"/>
+        </w:rPr>
+        <w:t>Formatted</w:t>
+      </w:r>
+    </w:p>
+    <w:p>
+      <w:pPr>
+        <w:pStyle w:val="ListParagraph"/>
+        <w:numPr>
+          <w:ilvl w:val="2"/>
+          <w:numId w:val="2"/>
+        </w:numPr>
+        <w:autoSpaceDE w:val="0"/>
+        <w:autoSpaceDN w:val="0"/>
+        <w:adjustRightInd w:val="0"/>
+        <w:spacing w:after="0" w:line="240" w:lineRule="auto"/>
+        <w:rPr>
+          <w:rFonts w:ascii="Hind-Regular" w:eastAsia="ArialMT" w:hAnsi="Hind-Regular" w:cs="Hind-Regular"/>
+        </w:rPr>
+      </w:pPr>
+      <w:r>
+        <w:rPr>
+          <w:rFonts w:ascii="Hind-Regular" w:eastAsia="ArialMT" w:hAnsi="Hind-Regular" w:cs="Hind-Regular"/>
+        </w:rPr>
+        <w:t>Pretty</w:t>
+      </w:r>
+    </w:p>
+    <w:p>
+      <w:pPr>
+        <w:pStyle w:val="ListParagraph"/>
+        <w:autoSpaceDE w:val="0"/>
+        <w:autoSpaceDN w:val="0"/>
+        <w:adjustRightInd w:val="0"/>
+        <w:spacing w:after="0" w:line="240" w:lineRule="auto"/>
+        <w:rPr>
+          <w:rFonts w:ascii="Hind-Regular" w:eastAsia="ArialMT" w:hAnsi="Hind-Regular" w:cs="Hind-Regular"/>
+        </w:rPr>
+      </w:pPr>
+    </w:p>
+    <w:p>
+      <w:pPr>
+        <w:pStyle w:val="ListParagraph"/>
+        <w:numPr>
+          <w:ilvl w:val="0"/>
+          <w:numId w:val="2"/>
+        </w:numPr>
+        <w:autoSpaceDE w:val="0"/>
+        <w:autoSpaceDN w:val="0"/>
+        <w:adjustRightInd w:val="0"/>
+        <w:spacing w:after="0" w:line="240" w:lineRule="auto"/>
+        <w:rPr>
+          <w:rFonts w:ascii="Hind-Regular" w:eastAsia="ArialMT" w:hAnsi="Hind-Regular" w:cs="Hind-Regular"/>
+        </w:rPr>
+      </w:pPr>
+      <w:r>
+        <w:rPr>
+          <w:rFonts w:ascii="Hind-Regular" w:eastAsia="ArialMT" w:hAnsi="Hind-Regular" w:cs="Hind-Regular"/>
+        </w:rPr>
+        <w:t>It should be possible to assign bugs to people</w:t>
+      </w:r>
+    </w:p>
+    <w:p>
+      <w:pPr>
+        <w:pStyle w:val="ListParagraph"/>
+        <w:numPr>
+          <w:ilvl w:val="1"/>
+          <w:numId w:val="2"/>
+        </w:numPr>
+        <w:autoSpaceDE w:val="0"/>
+        <w:autoSpaceDN w:val="0"/>
+        <w:adjustRightInd w:val="0"/>
+        <w:spacing w:after="0" w:line="240" w:lineRule="auto"/>
+        <w:rPr>
+          <w:rFonts w:ascii="Hind-Regular" w:eastAsia="ArialMT" w:hAnsi="Hind-Regular" w:cs="Hind-Regular"/>
+        </w:rPr>
+      </w:pPr>
+      <w:r>
+        <w:rPr>
+          <w:rFonts w:ascii="Hind-Regular" w:eastAsia="ArialMT" w:hAnsi="Hind-Regular" w:cs="Hind-Regular"/>
+        </w:rPr>
+        <w:t>Back end</w:t>
+      </w:r>
+    </w:p>
+    <w:p>
+      <w:pPr>
+        <w:pStyle w:val="ListParagraph"/>
+        <w:numPr>
+          <w:ilvl w:val="2"/>
+          <w:numId w:val="2"/>
+        </w:numPr>
+        <w:autoSpaceDE w:val="0"/>
+        <w:autoSpaceDN w:val="0"/>
+        <w:adjustRightInd w:val="0"/>
+        <w:spacing w:after="0" w:line="240" w:lineRule="auto"/>
+        <w:rPr>
+          <w:rFonts w:ascii="Hind-Regular" w:eastAsia="ArialMT" w:hAnsi="Hind-Regular" w:cs="Hind-Regular"/>
+        </w:rPr>
+      </w:pPr>
+      <w:r>
+        <w:rPr>
+          <w:rFonts w:ascii="Hind-Regular" w:eastAsia="ArialMT" w:hAnsi="Hind-Regular" w:cs="Hind-Regular"/>
+        </w:rPr>
+        <w:t xml:space="preserve">X </w:t>
+      </w:r>
+      <w:proofErr w:type="spellStart"/>
+      <w:r>
+        <w:rPr>
+          <w:rFonts w:ascii="Hind-Regular" w:eastAsia="ArialMT" w:hAnsi="Hind-Regular" w:cs="Hind-Regular"/>
+        </w:rPr>
+        <w:t>db</w:t>
+      </w:r>
+      <w:proofErr w:type="spellEnd"/>
+      <w:r>
+        <w:rPr>
+          <w:rFonts w:ascii="Hind-Regular" w:eastAsia="ArialMT" w:hAnsi="Hind-Regular" w:cs="Hind-Regular"/>
+        </w:rPr>
+        <w:t xml:space="preserve"> column(s)/schema/config</w:t>
+      </w:r>
+    </w:p>
+    <w:p>
+      <w:pPr>
+        <w:pStyle w:val="ListParagraph"/>
+        <w:numPr>
+          <w:ilvl w:val="2"/>
+          <w:numId w:val="2"/>
+        </w:numPr>
+        <w:autoSpaceDE w:val="0"/>
+        <w:autoSpaceDN w:val="0"/>
+        <w:adjustRightInd w:val="0"/>
+        <w:spacing w:after="0" w:line="240" w:lineRule="auto"/>
+        <w:rPr>
+          <w:rFonts w:ascii="Hind-Regular" w:eastAsia="ArialMT" w:hAnsi="Hind-Regular" w:cs="Hind-Regular"/>
+        </w:rPr>
+      </w:pPr>
+      <w:r>
+        <w:rPr>
+          <w:rFonts w:ascii="Hind-Regular" w:eastAsia="ArialMT" w:hAnsi="Hind-Regular" w:cs="Hind-Regular"/>
+        </w:rPr>
+        <w:t>python/</w:t>
+      </w:r>
+      <w:proofErr w:type="spellStart"/>
+      <w:r>
+        <w:rPr>
+          <w:rFonts w:ascii="Hind-Regular" w:eastAsia="ArialMT" w:hAnsi="Hind-Regular" w:cs="Hind-Regular"/>
+        </w:rPr>
+        <w:t>sql</w:t>
+      </w:r>
+      <w:proofErr w:type="spellEnd"/>
+      <w:r>
+        <w:rPr>
+          <w:rFonts w:ascii="Hind-Regular" w:eastAsia="ArialMT" w:hAnsi="Hind-Regular" w:cs="Hind-Regular"/>
+        </w:rPr>
+        <w:t xml:space="preserve"> method</w:t>
+      </w:r>
+    </w:p>
+    <w:p>
+      <w:pPr>
+        <w:pStyle w:val="ListParagraph"/>
+        <w:numPr>
+          <w:ilvl w:val="1"/>
+          <w:numId w:val="2"/>
+        </w:numPr>
+        <w:autoSpaceDE w:val="0"/>
+        <w:autoSpaceDN w:val="0"/>
+        <w:adjustRightInd w:val="0"/>
+        <w:spacing w:after="0" w:line="240" w:lineRule="auto"/>
+        <w:rPr>
+          <w:rFonts w:ascii="Hind-Regular" w:eastAsia="ArialMT" w:hAnsi="Hind-Regular" w:cs="Hind-Regular"/>
+        </w:rPr>
+      </w:pPr>
+      <w:r>
+        <w:rPr>
+          <w:rFonts w:ascii="Hind-Regular" w:eastAsia="ArialMT" w:hAnsi="Hind-Regular" w:cs="Hind-Regular"/>
+        </w:rPr>
+        <w:t>Front end</w:t>
+      </w:r>
+    </w:p>
+    <w:p>
+      <w:pPr>
+        <w:pStyle w:val="ListParagraph"/>
+        <w:numPr>
+          <w:ilvl w:val="2"/>
+          <w:numId w:val="2"/>
+        </w:numPr>
+        <w:autoSpaceDE w:val="0"/>
+        <w:autoSpaceDN w:val="0"/>
+        <w:adjustRightInd w:val="0"/>
+        <w:spacing w:after="0" w:line="240" w:lineRule="auto"/>
+        <w:rPr>
+          <w:rFonts w:ascii="Hind-Regular" w:eastAsia="ArialMT" w:hAnsi="Hind-Regular" w:cs="Hind-Regular"/>
+        </w:rPr>
+      </w:pPr>
+      <w:r>
+        <w:rPr>
+          <w:rFonts w:ascii="Hind-Regular" w:eastAsia="ArialMT" w:hAnsi="Hind-Regular" w:cs="Hind-Regular"/>
+        </w:rPr>
+        <w:t>Minimal</w:t>
+      </w:r>
+    </w:p>
+    <w:p>
+      <w:pPr>
+        <w:pStyle w:val="ListParagraph"/>
+        <w:numPr>
+          <w:ilvl w:val="2"/>
+          <w:numId w:val="2"/>
+        </w:numPr>
+        <w:autoSpaceDE w:val="0"/>
+        <w:autoSpaceDN w:val="0"/>
+        <w:adjustRightInd w:val="0"/>
+        <w:spacing w:after="0" w:line="240" w:lineRule="auto"/>
+        <w:rPr>
+          <w:rFonts w:ascii="Hind-Regular" w:eastAsia="ArialMT" w:hAnsi="Hind-Regular" w:cs="Hind-Regular"/>
+        </w:rPr>
+      </w:pPr>
+      <w:r>
+        <w:rPr>
+          <w:rFonts w:ascii="Hind-Regular" w:eastAsia="ArialMT" w:hAnsi="Hind-Regular" w:cs="Hind-Regular"/>
+        </w:rPr>
+        <w:t>Formatted</w:t>
+      </w:r>
+    </w:p>
+    <w:p>
+      <w:pPr>
+        <w:pStyle w:val="ListParagraph"/>
+        <w:numPr>
+          <w:ilvl w:val="2"/>
+          <w:numId w:val="2"/>
+        </w:numPr>
+        <w:autoSpaceDE w:val="0"/>
+        <w:autoSpaceDN w:val="0"/>
+        <w:adjustRightInd w:val="0"/>
+        <w:spacing w:after="0" w:line="240" w:lineRule="auto"/>
+        <w:rPr>
+          <w:rFonts w:ascii="Hind-Regular" w:eastAsia="ArialMT" w:hAnsi="Hind-Regular" w:cs="Hind-Regular"/>
+        </w:rPr>
+      </w:pPr>
+      <w:r>
+        <w:rPr>
+          <w:rFonts w:ascii="Hind-Regular" w:eastAsia="ArialMT" w:hAnsi="Hind-Regular" w:cs="Hind-Regular"/>
+        </w:rPr>
+        <w:t>Pretty</w:t>
+      </w:r>
     </w:p>
     <w:p>
       <w:pPr>
@@ -284,6 +1114,39 @@
       <w:pPr>
         <w:pStyle w:val="ListParagraph"/>
         <w:numPr>
+          <w:ilvl w:val="2"/>
+          <w:numId w:val="2"/>
+        </w:numPr>
+        <w:autoSpaceDE w:val="0"/>
+        <w:autoSpaceDN w:val="0"/>
+        <w:adjustRightInd w:val="0"/>
+        <w:spacing w:after="0" w:line="240" w:lineRule="auto"/>
+        <w:rPr>
+          <w:rFonts w:ascii="Hind-Regular" w:eastAsia="ArialMT" w:hAnsi="Hind-Regular" w:cs="Hind-Regular"/>
+        </w:rPr>
+      </w:pPr>
+      <w:r>
+        <w:rPr>
+          <w:rFonts w:ascii="Hind-Regular" w:eastAsia="ArialMT" w:hAnsi="Hind-Regular" w:cs="Hind-Regular"/>
+        </w:rPr>
+        <w:t>It should be possible to add people to the system</w:t>
+      </w:r>
+    </w:p>
+    <w:p>
+      <w:pPr>
+        <w:autoSpaceDE w:val="0"/>
+        <w:autoSpaceDN w:val="0"/>
+        <w:adjustRightInd w:val="0"/>
+        <w:spacing w:after="0" w:line="240" w:lineRule="auto"/>
+        <w:rPr>
+          <w:rFonts w:ascii="Hind-Regular" w:eastAsia="ArialMT" w:hAnsi="Hind-Regular" w:cs="Hind-Regular"/>
+        </w:rPr>
+      </w:pPr>
+    </w:p>
+    <w:p>
+      <w:pPr>
+        <w:pStyle w:val="ListParagraph"/>
+        <w:numPr>
           <w:ilvl w:val="0"/>
           <w:numId w:val="2"/>
         </w:numPr>
@@ -299,7 +1162,7 @@
         <w:rPr>
           <w:rFonts w:ascii="Hind-Regular" w:eastAsia="ArialMT" w:hAnsi="Hind-Regular" w:cs="Hind-Regular"/>
         </w:rPr>
-        <w:t>It should be possible to assign bugs to people</w:t>
+        <w:t>It should be possible to create bugs</w:t>
       </w:r>
     </w:p>
     <w:p>
@@ -321,27 +1184,506 @@
         <w:rPr>
           <w:rFonts w:ascii="Hind-Regular" w:eastAsia="ArialMT" w:hAnsi="Hind-Regular" w:cs="Hind-Regular"/>
         </w:rPr>
-        <w:t>Bug has an “</w:t>
+        <w:t>X Back end</w:t>
+      </w:r>
+    </w:p>
+    <w:p>
+      <w:pPr>
+        <w:pStyle w:val="ListParagraph"/>
+        <w:numPr>
+          <w:ilvl w:val="2"/>
+          <w:numId w:val="2"/>
+        </w:numPr>
+        <w:autoSpaceDE w:val="0"/>
+        <w:autoSpaceDN w:val="0"/>
+        <w:adjustRightInd w:val="0"/>
+        <w:spacing w:after="0" w:line="240" w:lineRule="auto"/>
+        <w:rPr>
+          <w:rFonts w:ascii="Hind-Regular" w:eastAsia="ArialMT" w:hAnsi="Hind-Regular" w:cs="Hind-Regular"/>
+        </w:rPr>
+      </w:pPr>
+      <w:r>
+        <w:rPr>
+          <w:rFonts w:ascii="Hind-Regular" w:eastAsia="ArialMT" w:hAnsi="Hind-Regular" w:cs="Hind-Regular"/>
+        </w:rPr>
+        <w:t xml:space="preserve">X </w:t>
       </w:r>
       <w:proofErr w:type="spellStart"/>
       <w:r>
         <w:rPr>
           <w:rFonts w:ascii="Hind-Regular" w:eastAsia="ArialMT" w:hAnsi="Hind-Regular" w:cs="Hind-Regular"/>
         </w:rPr>
-        <w:t>owner</w:t>
-      </w:r>
-      <w:r>
-        <w:rPr>
-          <w:rFonts w:ascii="Hind-Regular" w:eastAsia="ArialMT" w:hAnsi="Hind-Regular" w:cs="Hind-Regular"/>
-        </w:rPr>
-        <w:t>_id</w:t>
+        <w:t>db</w:t>
       </w:r>
       <w:proofErr w:type="spellEnd"/>
       <w:r>
         <w:rPr>
           <w:rFonts w:ascii="Hind-Regular" w:eastAsia="ArialMT" w:hAnsi="Hind-Regular" w:cs="Hind-Regular"/>
         </w:rPr>
-        <w:t>” field</w:t>
+        <w:t xml:space="preserve"> column(s)/schema/config</w:t>
+      </w:r>
+    </w:p>
+    <w:p>
+      <w:pPr>
+        <w:pStyle w:val="ListParagraph"/>
+        <w:numPr>
+          <w:ilvl w:val="2"/>
+          <w:numId w:val="2"/>
+        </w:numPr>
+        <w:autoSpaceDE w:val="0"/>
+        <w:autoSpaceDN w:val="0"/>
+        <w:adjustRightInd w:val="0"/>
+        <w:spacing w:after="0" w:line="240" w:lineRule="auto"/>
+        <w:rPr>
+          <w:rFonts w:ascii="Hind-Regular" w:eastAsia="ArialMT" w:hAnsi="Hind-Regular" w:cs="Hind-Regular"/>
+        </w:rPr>
+      </w:pPr>
+      <w:r>
+        <w:rPr>
+          <w:rFonts w:ascii="Hind-Regular" w:eastAsia="ArialMT" w:hAnsi="Hind-Regular" w:cs="Hind-Regular"/>
+        </w:rPr>
+        <w:lastRenderedPageBreak/>
+        <w:t>X python/</w:t>
+      </w:r>
+      <w:proofErr w:type="spellStart"/>
+      <w:r>
+        <w:rPr>
+          <w:rFonts w:ascii="Hind-Regular" w:eastAsia="ArialMT" w:hAnsi="Hind-Regular" w:cs="Hind-Regular"/>
+        </w:rPr>
+        <w:t>sql</w:t>
+      </w:r>
+      <w:proofErr w:type="spellEnd"/>
+      <w:r>
+        <w:rPr>
+          <w:rFonts w:ascii="Hind-Regular" w:eastAsia="ArialMT" w:hAnsi="Hind-Regular" w:cs="Hind-Regular"/>
+        </w:rPr>
+        <w:t xml:space="preserve"> method</w:t>
+      </w:r>
+    </w:p>
+    <w:p>
+      <w:pPr>
+        <w:pStyle w:val="ListParagraph"/>
+        <w:numPr>
+          <w:ilvl w:val="1"/>
+          <w:numId w:val="2"/>
+        </w:numPr>
+        <w:autoSpaceDE w:val="0"/>
+        <w:autoSpaceDN w:val="0"/>
+        <w:adjustRightInd w:val="0"/>
+        <w:spacing w:after="0" w:line="240" w:lineRule="auto"/>
+        <w:rPr>
+          <w:rFonts w:ascii="Hind-Regular" w:eastAsia="ArialMT" w:hAnsi="Hind-Regular" w:cs="Hind-Regular"/>
+        </w:rPr>
+      </w:pPr>
+      <w:r>
+        <w:rPr>
+          <w:rFonts w:ascii="Hind-Regular" w:eastAsia="ArialMT" w:hAnsi="Hind-Regular" w:cs="Hind-Regular"/>
+        </w:rPr>
+        <w:t>Front end</w:t>
+      </w:r>
+    </w:p>
+    <w:p>
+      <w:pPr>
+        <w:pStyle w:val="ListParagraph"/>
+        <w:numPr>
+          <w:ilvl w:val="2"/>
+          <w:numId w:val="2"/>
+        </w:numPr>
+        <w:autoSpaceDE w:val="0"/>
+        <w:autoSpaceDN w:val="0"/>
+        <w:adjustRightInd w:val="0"/>
+        <w:spacing w:after="0" w:line="240" w:lineRule="auto"/>
+        <w:rPr>
+          <w:rFonts w:ascii="Hind-Regular" w:eastAsia="ArialMT" w:hAnsi="Hind-Regular" w:cs="Hind-Regular"/>
+        </w:rPr>
+      </w:pPr>
+      <w:r>
+        <w:rPr>
+          <w:rFonts w:ascii="Hind-Regular" w:eastAsia="ArialMT" w:hAnsi="Hind-Regular" w:cs="Hind-Regular"/>
+        </w:rPr>
+        <w:t>Minimal</w:t>
+      </w:r>
+    </w:p>
+    <w:p>
+      <w:pPr>
+        <w:pStyle w:val="ListParagraph"/>
+        <w:numPr>
+          <w:ilvl w:val="2"/>
+          <w:numId w:val="2"/>
+        </w:numPr>
+        <w:autoSpaceDE w:val="0"/>
+        <w:autoSpaceDN w:val="0"/>
+        <w:adjustRightInd w:val="0"/>
+        <w:spacing w:after="0" w:line="240" w:lineRule="auto"/>
+        <w:rPr>
+          <w:rFonts w:ascii="Hind-Regular" w:eastAsia="ArialMT" w:hAnsi="Hind-Regular" w:cs="Hind-Regular"/>
+        </w:rPr>
+      </w:pPr>
+      <w:r>
+        <w:rPr>
+          <w:rFonts w:ascii="Hind-Regular" w:eastAsia="ArialMT" w:hAnsi="Hind-Regular" w:cs="Hind-Regular"/>
+        </w:rPr>
+        <w:t>Formatted</w:t>
+      </w:r>
+    </w:p>
+    <w:p>
+      <w:pPr>
+        <w:pStyle w:val="ListParagraph"/>
+        <w:numPr>
+          <w:ilvl w:val="2"/>
+          <w:numId w:val="2"/>
+        </w:numPr>
+        <w:autoSpaceDE w:val="0"/>
+        <w:autoSpaceDN w:val="0"/>
+        <w:adjustRightInd w:val="0"/>
+        <w:spacing w:after="0" w:line="240" w:lineRule="auto"/>
+        <w:rPr>
+          <w:rFonts w:ascii="Hind-Regular" w:eastAsia="ArialMT" w:hAnsi="Hind-Regular" w:cs="Hind-Regular"/>
+        </w:rPr>
+      </w:pPr>
+      <w:r>
+        <w:rPr>
+          <w:rFonts w:ascii="Hind-Regular" w:eastAsia="ArialMT" w:hAnsi="Hind-Regular" w:cs="Hind-Regular"/>
+        </w:rPr>
+        <w:t>Pretty</w:t>
+      </w:r>
+    </w:p>
+    <w:p>
+      <w:pPr>
+        <w:pStyle w:val="ListParagraph"/>
+        <w:autoSpaceDE w:val="0"/>
+        <w:autoSpaceDN w:val="0"/>
+        <w:adjustRightInd w:val="0"/>
+        <w:spacing w:after="0" w:line="240" w:lineRule="auto"/>
+        <w:rPr>
+          <w:rFonts w:ascii="Hind-Regular" w:eastAsia="ArialMT" w:hAnsi="Hind-Regular" w:cs="Hind-Regular"/>
+        </w:rPr>
+      </w:pPr>
+    </w:p>
+    <w:p>
+      <w:pPr>
+        <w:pStyle w:val="ListParagraph"/>
+        <w:numPr>
+          <w:ilvl w:val="0"/>
+          <w:numId w:val="2"/>
+        </w:numPr>
+        <w:autoSpaceDE w:val="0"/>
+        <w:autoSpaceDN w:val="0"/>
+        <w:adjustRightInd w:val="0"/>
+        <w:spacing w:after="0" w:line="240" w:lineRule="auto"/>
+        <w:rPr>
+          <w:rFonts w:ascii="Hind-Regular" w:eastAsia="ArialMT" w:hAnsi="Hind-Regular" w:cs="Hind-Regular"/>
+        </w:rPr>
+      </w:pPr>
+      <w:r>
+        <w:rPr>
+          <w:rFonts w:ascii="Hind-Regular" w:eastAsia="ArialMT" w:hAnsi="Hind-Regular" w:cs="Hind-Regular"/>
+        </w:rPr>
+        <w:t>It should be possible to change people’s names</w:t>
+      </w:r>
+    </w:p>
+    <w:p>
+      <w:pPr>
+        <w:pStyle w:val="ListParagraph"/>
+        <w:numPr>
+          <w:ilvl w:val="1"/>
+          <w:numId w:val="2"/>
+        </w:numPr>
+        <w:autoSpaceDE w:val="0"/>
+        <w:autoSpaceDN w:val="0"/>
+        <w:adjustRightInd w:val="0"/>
+        <w:spacing w:after="0" w:line="240" w:lineRule="auto"/>
+        <w:rPr>
+          <w:rFonts w:ascii="Hind-Regular" w:eastAsia="ArialMT" w:hAnsi="Hind-Regular" w:cs="Hind-Regular"/>
+        </w:rPr>
+      </w:pPr>
+      <w:r>
+        <w:rPr>
+          <w:rFonts w:ascii="Hind-Regular" w:eastAsia="ArialMT" w:hAnsi="Hind-Regular" w:cs="Hind-Regular"/>
+        </w:rPr>
+        <w:t>Back end</w:t>
+      </w:r>
+    </w:p>
+    <w:p>
+      <w:pPr>
+        <w:pStyle w:val="ListParagraph"/>
+        <w:numPr>
+          <w:ilvl w:val="2"/>
+          <w:numId w:val="2"/>
+        </w:numPr>
+        <w:autoSpaceDE w:val="0"/>
+        <w:autoSpaceDN w:val="0"/>
+        <w:adjustRightInd w:val="0"/>
+        <w:spacing w:after="0" w:line="240" w:lineRule="auto"/>
+        <w:rPr>
+          <w:rFonts w:ascii="Hind-Regular" w:eastAsia="ArialMT" w:hAnsi="Hind-Regular" w:cs="Hind-Regular"/>
+        </w:rPr>
+      </w:pPr>
+      <w:r>
+        <w:rPr>
+          <w:rFonts w:ascii="Hind-Regular" w:eastAsia="ArialMT" w:hAnsi="Hind-Regular" w:cs="Hind-Regular"/>
+        </w:rPr>
+        <w:t xml:space="preserve">X </w:t>
+      </w:r>
+      <w:proofErr w:type="spellStart"/>
+      <w:r>
+        <w:rPr>
+          <w:rFonts w:ascii="Hind-Regular" w:eastAsia="ArialMT" w:hAnsi="Hind-Regular" w:cs="Hind-Regular"/>
+        </w:rPr>
+        <w:t>db</w:t>
+      </w:r>
+      <w:proofErr w:type="spellEnd"/>
+      <w:r>
+        <w:rPr>
+          <w:rFonts w:ascii="Hind-Regular" w:eastAsia="ArialMT" w:hAnsi="Hind-Regular" w:cs="Hind-Regular"/>
+        </w:rPr>
+        <w:t xml:space="preserve"> </w:t>
+      </w:r>
+      <w:r>
+        <w:rPr>
+          <w:rFonts w:ascii="Hind-Regular" w:eastAsia="ArialMT" w:hAnsi="Hind-Regular" w:cs="Hind-Regular"/>
+        </w:rPr>
+        <w:t>column(s)</w:t>
+      </w:r>
+      <w:r>
+        <w:rPr>
+          <w:rFonts w:ascii="Hind-Regular" w:eastAsia="ArialMT" w:hAnsi="Hind-Regular" w:cs="Hind-Regular"/>
+        </w:rPr>
+        <w:t>/schema/config</w:t>
+      </w:r>
+    </w:p>
+    <w:p>
+      <w:pPr>
+        <w:pStyle w:val="ListParagraph"/>
+        <w:numPr>
+          <w:ilvl w:val="2"/>
+          <w:numId w:val="2"/>
+        </w:numPr>
+        <w:autoSpaceDE w:val="0"/>
+        <w:autoSpaceDN w:val="0"/>
+        <w:adjustRightInd w:val="0"/>
+        <w:spacing w:after="0" w:line="240" w:lineRule="auto"/>
+        <w:rPr>
+          <w:rFonts w:ascii="Hind-Regular" w:eastAsia="ArialMT" w:hAnsi="Hind-Regular" w:cs="Hind-Regular"/>
+        </w:rPr>
+      </w:pPr>
+      <w:r>
+        <w:rPr>
+          <w:rFonts w:ascii="Hind-Regular" w:eastAsia="ArialMT" w:hAnsi="Hind-Regular" w:cs="Hind-Regular"/>
+        </w:rPr>
+        <w:t>python/</w:t>
+      </w:r>
+      <w:proofErr w:type="spellStart"/>
+      <w:r>
+        <w:rPr>
+          <w:rFonts w:ascii="Hind-Regular" w:eastAsia="ArialMT" w:hAnsi="Hind-Regular" w:cs="Hind-Regular"/>
+        </w:rPr>
+        <w:t>sql</w:t>
+      </w:r>
+      <w:proofErr w:type="spellEnd"/>
+      <w:r>
+        <w:rPr>
+          <w:rFonts w:ascii="Hind-Regular" w:eastAsia="ArialMT" w:hAnsi="Hind-Regular" w:cs="Hind-Regular"/>
+        </w:rPr>
+        <w:t xml:space="preserve"> method</w:t>
+      </w:r>
+    </w:p>
+    <w:p>
+      <w:pPr>
+        <w:pStyle w:val="ListParagraph"/>
+        <w:numPr>
+          <w:ilvl w:val="1"/>
+          <w:numId w:val="2"/>
+        </w:numPr>
+        <w:autoSpaceDE w:val="0"/>
+        <w:autoSpaceDN w:val="0"/>
+        <w:adjustRightInd w:val="0"/>
+        <w:spacing w:after="0" w:line="240" w:lineRule="auto"/>
+        <w:rPr>
+          <w:rFonts w:ascii="Hind-Regular" w:eastAsia="ArialMT" w:hAnsi="Hind-Regular" w:cs="Hind-Regular"/>
+        </w:rPr>
+      </w:pPr>
+      <w:r>
+        <w:rPr>
+          <w:rFonts w:ascii="Hind-Regular" w:eastAsia="ArialMT" w:hAnsi="Hind-Regular" w:cs="Hind-Regular"/>
+        </w:rPr>
+        <w:t>Front end</w:t>
+      </w:r>
+    </w:p>
+    <w:p>
+      <w:pPr>
+        <w:pStyle w:val="ListParagraph"/>
+        <w:numPr>
+          <w:ilvl w:val="2"/>
+          <w:numId w:val="2"/>
+        </w:numPr>
+        <w:autoSpaceDE w:val="0"/>
+        <w:autoSpaceDN w:val="0"/>
+        <w:adjustRightInd w:val="0"/>
+        <w:spacing w:after="0" w:line="240" w:lineRule="auto"/>
+        <w:rPr>
+          <w:rFonts w:ascii="Hind-Regular" w:eastAsia="ArialMT" w:hAnsi="Hind-Regular" w:cs="Hind-Regular"/>
+        </w:rPr>
+      </w:pPr>
+      <w:r>
+        <w:rPr>
+          <w:rFonts w:ascii="Hind-Regular" w:eastAsia="ArialMT" w:hAnsi="Hind-Regular" w:cs="Hind-Regular"/>
+        </w:rPr>
+        <w:t>Minimal</w:t>
+      </w:r>
+    </w:p>
+    <w:p>
+      <w:pPr>
+        <w:pStyle w:val="ListParagraph"/>
+        <w:numPr>
+          <w:ilvl w:val="2"/>
+          <w:numId w:val="2"/>
+        </w:numPr>
+        <w:autoSpaceDE w:val="0"/>
+        <w:autoSpaceDN w:val="0"/>
+        <w:adjustRightInd w:val="0"/>
+        <w:spacing w:after="0" w:line="240" w:lineRule="auto"/>
+        <w:rPr>
+          <w:rFonts w:ascii="Hind-Regular" w:eastAsia="ArialMT" w:hAnsi="Hind-Regular" w:cs="Hind-Regular"/>
+        </w:rPr>
+      </w:pPr>
+      <w:r>
+        <w:rPr>
+          <w:rFonts w:ascii="Hind-Regular" w:eastAsia="ArialMT" w:hAnsi="Hind-Regular" w:cs="Hind-Regular"/>
+        </w:rPr>
+        <w:t>Formatted</w:t>
+      </w:r>
+    </w:p>
+    <w:p>
+      <w:pPr>
+        <w:pStyle w:val="ListParagraph"/>
+        <w:numPr>
+          <w:ilvl w:val="2"/>
+          <w:numId w:val="2"/>
+        </w:numPr>
+        <w:autoSpaceDE w:val="0"/>
+        <w:autoSpaceDN w:val="0"/>
+        <w:adjustRightInd w:val="0"/>
+        <w:spacing w:after="0" w:line="240" w:lineRule="auto"/>
+        <w:rPr>
+          <w:rFonts w:ascii="Hind-Regular" w:eastAsia="ArialMT" w:hAnsi="Hind-Regular" w:cs="Hind-Regular"/>
+        </w:rPr>
+      </w:pPr>
+      <w:r>
+        <w:rPr>
+          <w:rFonts w:ascii="Hind-Regular" w:eastAsia="ArialMT" w:hAnsi="Hind-Regular" w:cs="Hind-Regular"/>
+        </w:rPr>
+        <w:t>Pretty</w:t>
+      </w:r>
+    </w:p>
+    <w:p>
+      <w:pPr>
+        <w:autoSpaceDE w:val="0"/>
+        <w:autoSpaceDN w:val="0"/>
+        <w:adjustRightInd w:val="0"/>
+        <w:spacing w:after="0" w:line="240" w:lineRule="auto"/>
+        <w:rPr>
+          <w:rFonts w:ascii="Hind-Regular" w:eastAsia="ArialMT" w:hAnsi="Hind-Regular" w:cs="Hind-Regular"/>
+        </w:rPr>
+      </w:pPr>
+    </w:p>
+    <w:p>
+      <w:pPr>
+        <w:pStyle w:val="ListParagraph"/>
+        <w:numPr>
+          <w:ilvl w:val="0"/>
+          <w:numId w:val="2"/>
+        </w:numPr>
+        <w:autoSpaceDE w:val="0"/>
+        <w:autoSpaceDN w:val="0"/>
+        <w:adjustRightInd w:val="0"/>
+        <w:spacing w:after="0" w:line="240" w:lineRule="auto"/>
+        <w:rPr>
+          <w:rFonts w:ascii="Hind-Regular" w:eastAsia="ArialMT" w:hAnsi="Hind-Regular" w:cs="Hind-Regular"/>
+        </w:rPr>
+      </w:pPr>
+      <w:r>
+        <w:rPr>
+          <w:rFonts w:ascii="Hind-Regular" w:eastAsia="ArialMT" w:hAnsi="Hind-Regular" w:cs="Hind-Regular"/>
+        </w:rPr>
+        <w:t>The web application should look nice</w:t>
+      </w:r>
+    </w:p>
+    <w:p>
+      <w:pPr>
+        <w:pStyle w:val="ListParagraph"/>
+        <w:numPr>
+          <w:ilvl w:val="1"/>
+          <w:numId w:val="2"/>
+        </w:numPr>
+        <w:autoSpaceDE w:val="0"/>
+        <w:autoSpaceDN w:val="0"/>
+        <w:adjustRightInd w:val="0"/>
+        <w:spacing w:after="0" w:line="240" w:lineRule="auto"/>
+        <w:rPr>
+          <w:rFonts w:ascii="Hind-Regular" w:eastAsia="ArialMT" w:hAnsi="Hind-Regular" w:cs="Hind-Regular"/>
+        </w:rPr>
+      </w:pPr>
+      <w:r>
+        <w:rPr>
+          <w:rFonts w:ascii="Hind-Regular" w:eastAsia="ArialMT" w:hAnsi="Hind-Regular" w:cs="Hind-Regular"/>
+        </w:rPr>
+        <w:t>Landing page</w:t>
+      </w:r>
+    </w:p>
+    <w:p>
+      <w:pPr>
+        <w:pStyle w:val="ListParagraph"/>
+        <w:numPr>
+          <w:ilvl w:val="1"/>
+          <w:numId w:val="2"/>
+        </w:numPr>
+        <w:autoSpaceDE w:val="0"/>
+        <w:autoSpaceDN w:val="0"/>
+        <w:adjustRightInd w:val="0"/>
+        <w:spacing w:after="0" w:line="240" w:lineRule="auto"/>
+        <w:rPr>
+          <w:rFonts w:ascii="Hind-Regular" w:eastAsia="ArialMT" w:hAnsi="Hind-Regular" w:cs="Hind-Regular"/>
+        </w:rPr>
+      </w:pPr>
+      <w:r>
+        <w:rPr>
+          <w:rFonts w:ascii="Hind-Regular" w:eastAsia="ArialMT" w:hAnsi="Hind-Regular" w:cs="Hind-Regular"/>
+        </w:rPr>
+        <w:t>“Beautiful” page</w:t>
+      </w:r>
+    </w:p>
+    <w:p>
+      <w:pPr>
+        <w:autoSpaceDE w:val="0"/>
+        <w:autoSpaceDN w:val="0"/>
+        <w:adjustRightInd w:val="0"/>
+        <w:spacing w:after="0" w:line="240" w:lineRule="auto"/>
+        <w:rPr>
+          <w:rFonts w:ascii="Hind-Regular" w:eastAsia="ArialMT" w:hAnsi="Hind-Regular" w:cs="Hind-Regular"/>
+        </w:rPr>
+      </w:pPr>
+    </w:p>
+    <w:p>
+      <w:pPr>
+        <w:pStyle w:val="ListParagraph"/>
+        <w:numPr>
+          <w:ilvl w:val="0"/>
+          <w:numId w:val="2"/>
+        </w:numPr>
+        <w:autoSpaceDE w:val="0"/>
+        <w:autoSpaceDN w:val="0"/>
+        <w:adjustRightInd w:val="0"/>
+        <w:spacing w:after="0" w:line="240" w:lineRule="auto"/>
+        <w:rPr>
+          <w:rFonts w:ascii="Hind-Regular" w:eastAsia="ArialMT" w:hAnsi="Hind-Regular" w:cs="Hind-Regular"/>
+        </w:rPr>
+      </w:pPr>
+      <w:r>
+        <w:rPr>
+          <w:rFonts w:ascii="Hind-Regular" w:eastAsia="ArialMT" w:hAnsi="Hind-Regular" w:cs="Hind-Regular"/>
+        </w:rPr>
+        <w:t>The web application should expose some sort of API</w:t>
       </w:r>
     </w:p>
     <w:p>
@@ -375,7 +1717,7 @@
         <w:rPr>
           <w:rFonts w:ascii="Hind-Regular" w:eastAsia="ArialMT" w:hAnsi="Hind-Regular" w:cs="Hind-Regular"/>
         </w:rPr>
-        <w:t>It should be possible to add people to the system</w:t>
+        <w:t>The data should be stored in some sort of database</w:t>
       </w:r>
     </w:p>
     <w:p>
@@ -399,321 +1741,11 @@
         </w:rPr>
         <w:t xml:space="preserve">X </w:t>
       </w:r>
-      <w:proofErr w:type="spellStart"/>
-      <w:r>
-        <w:rPr>
-          <w:rFonts w:ascii="Hind-Regular" w:eastAsia="ArialMT" w:hAnsi="Hind-Regular" w:cs="Hind-Regular"/>
-        </w:rPr>
-        <w:t>add_table_entry</w:t>
-      </w:r>
-      <w:proofErr w:type="spellEnd"/>
-      <w:r>
-        <w:rPr>
-          <w:rFonts w:ascii="Hind-Regular" w:eastAsia="ArialMT" w:hAnsi="Hind-Regular" w:cs="Hind-Regular"/>
-        </w:rPr>
-        <w:t>()</w:t>
-      </w:r>
-    </w:p>
-    <w:p>
-      <w:pPr>
-        <w:autoSpaceDE w:val="0"/>
-        <w:autoSpaceDN w:val="0"/>
-        <w:adjustRightInd w:val="0"/>
-        <w:spacing w:after="0" w:line="240" w:lineRule="auto"/>
-        <w:ind w:left="360"/>
-        <w:rPr>
-          <w:rFonts w:ascii="Hind-Regular" w:eastAsia="ArialMT" w:hAnsi="Hind-Regular" w:cs="Hind-Regular"/>
-        </w:rPr>
-      </w:pPr>
-    </w:p>
-    <w:p>
-      <w:pPr>
-        <w:pStyle w:val="ListParagraph"/>
-        <w:numPr>
-          <w:ilvl w:val="0"/>
-          <w:numId w:val="2"/>
-        </w:numPr>
-        <w:autoSpaceDE w:val="0"/>
-        <w:autoSpaceDN w:val="0"/>
-        <w:adjustRightInd w:val="0"/>
-        <w:spacing w:after="0" w:line="240" w:lineRule="auto"/>
-        <w:rPr>
-          <w:rFonts w:ascii="Hind-Regular" w:eastAsia="ArialMT" w:hAnsi="Hind-Regular" w:cs="Hind-Regular"/>
-        </w:rPr>
-      </w:pPr>
-      <w:r>
-        <w:rPr>
-          <w:rFonts w:ascii="Hind-Regular" w:eastAsia="ArialMT" w:hAnsi="Hind-Regular" w:cs="Hind-Regular"/>
-        </w:rPr>
-        <w:t>It should be possible to change people’s names</w:t>
-      </w:r>
-    </w:p>
-    <w:p>
-      <w:pPr>
-        <w:pStyle w:val="ListParagraph"/>
-        <w:numPr>
-          <w:ilvl w:val="1"/>
-          <w:numId w:val="2"/>
-        </w:numPr>
-        <w:autoSpaceDE w:val="0"/>
-        <w:autoSpaceDN w:val="0"/>
-        <w:adjustRightInd w:val="0"/>
-        <w:spacing w:after="0" w:line="240" w:lineRule="auto"/>
-        <w:rPr>
-          <w:rFonts w:ascii="Hind-Regular" w:eastAsia="ArialMT" w:hAnsi="Hind-Regular" w:cs="Hind-Regular"/>
-        </w:rPr>
-      </w:pPr>
-      <w:r>
-        <w:rPr>
-          <w:rFonts w:ascii="Hind-Regular" w:eastAsia="ArialMT" w:hAnsi="Hind-Regular" w:cs="Hind-Regular"/>
-        </w:rPr>
-        <w:t>Application has a “users” tab</w:t>
-      </w:r>
-    </w:p>
-    <w:p>
-      <w:pPr>
-        <w:pStyle w:val="ListParagraph"/>
-        <w:numPr>
-          <w:ilvl w:val="1"/>
-          <w:numId w:val="2"/>
-        </w:numPr>
-        <w:autoSpaceDE w:val="0"/>
-        <w:autoSpaceDN w:val="0"/>
-        <w:adjustRightInd w:val="0"/>
-        <w:spacing w:after="0" w:line="240" w:lineRule="auto"/>
-        <w:rPr>
-          <w:rFonts w:ascii="Hind-Regular" w:eastAsia="ArialMT" w:hAnsi="Hind-Regular" w:cs="Hind-Regular"/>
-        </w:rPr>
-      </w:pPr>
-      <w:r>
-        <w:rPr>
-          <w:rFonts w:ascii="Hind-Regular" w:eastAsia="ArialMT" w:hAnsi="Hind-Regular" w:cs="Hind-Regular"/>
-        </w:rPr>
-        <w:t>Users tab shows list of “</w:t>
-      </w:r>
-      <w:r>
-        <w:rPr>
-          <w:rFonts w:ascii="Hind-Regular" w:eastAsia="ArialMT" w:hAnsi="Hind-Regular" w:cs="Hind-Regular"/>
-        </w:rPr>
-        <w:t>users</w:t>
-      </w:r>
-      <w:r>
-        <w:rPr>
-          <w:rFonts w:ascii="Hind-Regular" w:eastAsia="ArialMT" w:hAnsi="Hind-Regular" w:cs="Hind-Regular"/>
-        </w:rPr>
-        <w:t>”</w:t>
-      </w:r>
-    </w:p>
-    <w:p>
-      <w:pPr>
-        <w:pStyle w:val="ListParagraph"/>
-        <w:numPr>
-          <w:ilvl w:val="1"/>
-          <w:numId w:val="2"/>
-        </w:numPr>
-        <w:autoSpaceDE w:val="0"/>
-        <w:autoSpaceDN w:val="0"/>
-        <w:adjustRightInd w:val="0"/>
-        <w:spacing w:after="0" w:line="240" w:lineRule="auto"/>
-        <w:rPr>
-          <w:rFonts w:ascii="Hind-Regular" w:eastAsia="ArialMT" w:hAnsi="Hind-Regular" w:cs="Hind-Regular"/>
-        </w:rPr>
-      </w:pPr>
-      <w:r>
-        <w:rPr>
-          <w:rFonts w:ascii="Hind-Regular" w:eastAsia="ArialMT" w:hAnsi="Hind-Regular" w:cs="Hind-Regular"/>
-        </w:rPr>
-        <w:t>Individual “</w:t>
-      </w:r>
-      <w:r>
-        <w:rPr>
-          <w:rFonts w:ascii="Hind-Regular" w:eastAsia="ArialMT" w:hAnsi="Hind-Regular" w:cs="Hind-Regular"/>
-        </w:rPr>
-        <w:t>users</w:t>
-      </w:r>
-      <w:r>
-        <w:rPr>
-          <w:rFonts w:ascii="Hind-Regular" w:eastAsia="ArialMT" w:hAnsi="Hind-Regular" w:cs="Hind-Regular"/>
-        </w:rPr>
-        <w:t>” are selectable</w:t>
-      </w:r>
-    </w:p>
-    <w:p>
-      <w:pPr>
-        <w:pStyle w:val="ListParagraph"/>
-        <w:numPr>
-          <w:ilvl w:val="1"/>
-          <w:numId w:val="2"/>
-        </w:numPr>
-        <w:autoSpaceDE w:val="0"/>
-        <w:autoSpaceDN w:val="0"/>
-        <w:adjustRightInd w:val="0"/>
-        <w:spacing w:after="0" w:line="240" w:lineRule="auto"/>
-        <w:rPr>
-          <w:rFonts w:ascii="Hind-Regular" w:eastAsia="ArialMT" w:hAnsi="Hind-Regular" w:cs="Hind-Regular"/>
-        </w:rPr>
-      </w:pPr>
-      <w:r>
-        <w:rPr>
-          <w:rFonts w:ascii="Hind-Regular" w:eastAsia="ArialMT" w:hAnsi="Hind-Regular" w:cs="Hind-Regular"/>
-        </w:rPr>
-        <w:t>Selected owner name is modifiable</w:t>
-      </w:r>
-    </w:p>
-    <w:p>
-      <w:pPr>
-        <w:pStyle w:val="ListParagraph"/>
-        <w:autoSpaceDE w:val="0"/>
-        <w:autoSpaceDN w:val="0"/>
-        <w:adjustRightInd w:val="0"/>
-        <w:spacing w:after="0" w:line="240" w:lineRule="auto"/>
-        <w:rPr>
-          <w:rFonts w:ascii="Hind-Regular" w:eastAsia="ArialMT" w:hAnsi="Hind-Regular" w:cs="Hind-Regular"/>
-        </w:rPr>
-      </w:pPr>
-    </w:p>
-    <w:p>
-      <w:pPr>
-        <w:pStyle w:val="ListParagraph"/>
-        <w:numPr>
-          <w:ilvl w:val="0"/>
-          <w:numId w:val="2"/>
-        </w:numPr>
-        <w:autoSpaceDE w:val="0"/>
-        <w:autoSpaceDN w:val="0"/>
-        <w:adjustRightInd w:val="0"/>
-        <w:spacing w:after="0" w:line="240" w:lineRule="auto"/>
-        <w:rPr>
-          <w:rFonts w:ascii="Hind-Regular" w:eastAsia="ArialMT" w:hAnsi="Hind-Regular" w:cs="Hind-Regular"/>
-        </w:rPr>
-      </w:pPr>
-      <w:r>
-        <w:rPr>
-          <w:rFonts w:ascii="Hind-Regular" w:eastAsia="ArialMT" w:hAnsi="Hind-Regular" w:cs="Hind-Regular"/>
-        </w:rPr>
-        <w:t>The web application should look nice</w:t>
-      </w:r>
-    </w:p>
-    <w:p>
-      <w:pPr>
-        <w:autoSpaceDE w:val="0"/>
-        <w:autoSpaceDN w:val="0"/>
-        <w:adjustRightInd w:val="0"/>
-        <w:spacing w:after="0" w:line="240" w:lineRule="auto"/>
-        <w:rPr>
-          <w:rFonts w:ascii="Hind-Regular" w:eastAsia="ArialMT" w:hAnsi="Hind-Regular" w:cs="Hind-Regular"/>
-        </w:rPr>
-      </w:pPr>
-    </w:p>
-    <w:p>
-      <w:pPr>
-        <w:pStyle w:val="ListParagraph"/>
-        <w:numPr>
-          <w:ilvl w:val="0"/>
-          <w:numId w:val="2"/>
-        </w:numPr>
-        <w:autoSpaceDE w:val="0"/>
-        <w:autoSpaceDN w:val="0"/>
-        <w:adjustRightInd w:val="0"/>
-        <w:spacing w:after="0" w:line="240" w:lineRule="auto"/>
-        <w:rPr>
-          <w:rFonts w:ascii="Hind-Regular" w:eastAsia="ArialMT" w:hAnsi="Hind-Regular" w:cs="Hind-Regular"/>
-        </w:rPr>
-      </w:pPr>
-      <w:r>
-        <w:rPr>
-          <w:rFonts w:ascii="Hind-Regular" w:eastAsia="ArialMT" w:hAnsi="Hind-Regular" w:cs="Hind-Regular"/>
-        </w:rPr>
-        <w:t>The web application should expose some sort of API</w:t>
-      </w:r>
-    </w:p>
-    <w:p>
-      <w:pPr>
-        <w:pStyle w:val="ListParagraph"/>
-        <w:numPr>
-          <w:ilvl w:val="1"/>
-          <w:numId w:val="2"/>
-        </w:numPr>
-        <w:autoSpaceDE w:val="0"/>
-        <w:autoSpaceDN w:val="0"/>
-        <w:adjustRightInd w:val="0"/>
-        <w:spacing w:after="0" w:line="240" w:lineRule="auto"/>
-        <w:rPr>
-          <w:rFonts w:ascii="Hind-Regular" w:eastAsia="ArialMT" w:hAnsi="Hind-Regular" w:cs="Hind-Regular"/>
-        </w:rPr>
-      </w:pPr>
-      <w:r>
-        <w:rPr>
-          <w:rFonts w:ascii="Hind-Regular" w:eastAsia="ArialMT" w:hAnsi="Hind-Regular" w:cs="Hind-Regular"/>
-        </w:rPr>
-        <w:t>G</w:t>
-      </w:r>
-      <w:r>
-        <w:rPr>
-          <w:rFonts w:ascii="Hind-Regular" w:eastAsia="ArialMT" w:hAnsi="Hind-Regular" w:cs="Hind-Regular"/>
-        </w:rPr>
-        <w:t>ET</w:t>
-      </w:r>
-      <w:r>
-        <w:rPr>
-          <w:rFonts w:ascii="Hind-Regular" w:eastAsia="ArialMT" w:hAnsi="Hind-Regular" w:cs="Hind-Regular"/>
-        </w:rPr>
-        <w:t xml:space="preserve"> bugs</w:t>
-      </w:r>
-    </w:p>
-    <w:p>
-      <w:pPr>
-        <w:autoSpaceDE w:val="0"/>
-        <w:autoSpaceDN w:val="0"/>
-        <w:adjustRightInd w:val="0"/>
-        <w:spacing w:after="0" w:line="240" w:lineRule="auto"/>
-        <w:rPr>
-          <w:rFonts w:ascii="Hind-Regular" w:eastAsia="ArialMT" w:hAnsi="Hind-Regular" w:cs="Hind-Regular"/>
-        </w:rPr>
-      </w:pPr>
-    </w:p>
-    <w:p>
-      <w:pPr>
-        <w:pStyle w:val="ListParagraph"/>
-        <w:numPr>
-          <w:ilvl w:val="0"/>
-          <w:numId w:val="2"/>
-        </w:numPr>
-        <w:autoSpaceDE w:val="0"/>
-        <w:autoSpaceDN w:val="0"/>
-        <w:adjustRightInd w:val="0"/>
-        <w:spacing w:after="0" w:line="240" w:lineRule="auto"/>
-        <w:rPr>
-          <w:rFonts w:ascii="Hind-Regular" w:eastAsia="ArialMT" w:hAnsi="Hind-Regular" w:cs="Hind-Regular"/>
-        </w:rPr>
-      </w:pPr>
-      <w:r>
-        <w:rPr>
-          <w:rFonts w:ascii="Hind-Regular" w:eastAsia="ArialMT" w:hAnsi="Hind-Regular" w:cs="Hind-Regular"/>
-        </w:rPr>
-        <w:t>The data should be stored in some sort of database</w:t>
-      </w:r>
-    </w:p>
-    <w:p>
-      <w:pPr>
-        <w:pStyle w:val="ListParagraph"/>
-        <w:numPr>
-          <w:ilvl w:val="1"/>
-          <w:numId w:val="2"/>
-        </w:numPr>
-        <w:autoSpaceDE w:val="0"/>
-        <w:autoSpaceDN w:val="0"/>
-        <w:adjustRightInd w:val="0"/>
-        <w:spacing w:after="0" w:line="240" w:lineRule="auto"/>
-        <w:rPr>
-          <w:rFonts w:ascii="Hind-Regular" w:eastAsia="ArialMT" w:hAnsi="Hind-Regular" w:cs="Hind-Regular"/>
-        </w:rPr>
-      </w:pPr>
-      <w:r>
-        <w:rPr>
-          <w:rFonts w:ascii="Hind-Regular" w:eastAsia="ArialMT" w:hAnsi="Hind-Regular" w:cs="Hind-Regular"/>
-        </w:rPr>
-        <w:t>Sqlite3 library in python – quick and dirty</w:t>
+      <w:r>
+        <w:rPr>
+          <w:rFonts w:ascii="Hind-Regular" w:eastAsia="ArialMT" w:hAnsi="Hind-Regular" w:cs="Hind-Regular"/>
+        </w:rPr>
+        <w:t>Sqlite3</w:t>
       </w:r>
     </w:p>
     <w:sectPr>
@@ -750,7 +1782,7 @@
         <w:ind w:left="1440" w:hanging="360"/>
       </w:pPr>
     </w:lvl>
-    <w:lvl w:ilvl="2" w:tplc="0809001B" w:tentative="1">
+    <w:lvl w:ilvl="2" w:tplc="0809001B">
       <w:start w:val="1"/>
       <w:numFmt w:val="lowerRoman"/>
       <w:lvlText w:val="%3."/>
@@ -1672,21 +2704,6 @@
 </file>
 
 <file path=customXml/item1.xml><?xml version="1.0" encoding="utf-8"?>
-<p:properties xmlns:p="http://schemas.microsoft.com/office/2006/metadata/properties" xmlns:xsi="http://www.w3.org/2001/XMLSchema-instance" xmlns:pc="http://schemas.microsoft.com/office/infopath/2007/PartnerControls">
-  <documentManagement/>
-</p:properties>
-</file>
-
-<file path=customXml/item2.xml><?xml version="1.0" encoding="utf-8"?>
-<?mso-contentType ?>
-<FormTemplates xmlns="http://schemas.microsoft.com/sharepoint/v3/contenttype/forms">
-  <Display>DocumentLibraryForm</Display>
-  <Edit>DocumentLibraryForm</Edit>
-  <New>DocumentLibraryForm</New>
-</FormTemplates>
-</file>
-
-<file path=customXml/item3.xml><?xml version="1.0" encoding="utf-8"?>
 <ct:contentTypeSchema xmlns:ct="http://schemas.microsoft.com/office/2006/metadata/contentType" xmlns:ma="http://schemas.microsoft.com/office/2006/metadata/properties/metaAttributes" ct:_="" ma:_="" ma:contentTypeName="Document" ma:contentTypeID="0x010100917DB3282664AA48B1069751EEC33B76" ma:contentTypeVersion="14" ma:contentTypeDescription="Create a new document." ma:contentTypeScope="" ma:versionID="a603d973e94ad48a6c32ea943a3a13fc">
   <xsd:schema xmlns:xsd="http://www.w3.org/2001/XMLSchema" xmlns:xs="http://www.w3.org/2001/XMLSchema" xmlns:p="http://schemas.microsoft.com/office/2006/metadata/properties" xmlns:ns3="f270095b-518c-4eb8-a855-d68c676b694c" xmlns:ns4="5a8b9b75-aa16-4aa5-9e1e-b45a70d2ccfe" targetNamespace="http://schemas.microsoft.com/office/2006/metadata/properties" ma:root="true" ma:fieldsID="3c0490f4dfcc6f4f0f10bb199fff1b9f" ns3:_="" ns4:_="">
     <xsd:import namespace="f270095b-518c-4eb8-a855-d68c676b694c"/>
@@ -1915,24 +2932,22 @@
 </ct:contentTypeSchema>
 </file>
 
-<file path=customXml/itemProps1.xml><?xml version="1.0" encoding="utf-8"?>
-<ds:datastoreItem xmlns:ds="http://schemas.openxmlformats.org/officeDocument/2006/customXml" ds:itemID="{3D5D5DE7-160D-4EF3-890A-CB7320A9D363}">
-  <ds:schemaRefs>
-    <ds:schemaRef ds:uri="http://schemas.microsoft.com/office/2006/metadata/properties"/>
-    <ds:schemaRef ds:uri="http://schemas.microsoft.com/office/infopath/2007/PartnerControls"/>
-  </ds:schemaRefs>
-</ds:datastoreItem>
+<file path=customXml/item2.xml><?xml version="1.0" encoding="utf-8"?>
+<?mso-contentType ?>
+<FormTemplates xmlns="http://schemas.microsoft.com/sharepoint/v3/contenttype/forms">
+  <Display>DocumentLibraryForm</Display>
+  <Edit>DocumentLibraryForm</Edit>
+  <New>DocumentLibraryForm</New>
+</FormTemplates>
 </file>
 
-<file path=customXml/itemProps2.xml><?xml version="1.0" encoding="utf-8"?>
-<ds:datastoreItem xmlns:ds="http://schemas.openxmlformats.org/officeDocument/2006/customXml" ds:itemID="{EA989CE2-A252-4BF2-A3BC-0879DA7D35E8}">
-  <ds:schemaRefs>
-    <ds:schemaRef ds:uri="http://schemas.microsoft.com/sharepoint/v3/contenttype/forms"/>
-  </ds:schemaRefs>
-</ds:datastoreItem>
+<file path=customXml/item3.xml><?xml version="1.0" encoding="utf-8"?>
+<p:properties xmlns:p="http://schemas.microsoft.com/office/2006/metadata/properties" xmlns:xsi="http://www.w3.org/2001/XMLSchema-instance" xmlns:pc="http://schemas.microsoft.com/office/infopath/2007/PartnerControls">
+  <documentManagement/>
+</p:properties>
 </file>
 
-<file path=customXml/itemProps3.xml><?xml version="1.0" encoding="utf-8"?>
+<file path=customXml/itemProps1.xml><?xml version="1.0" encoding="utf-8"?>
 <ds:datastoreItem xmlns:ds="http://schemas.openxmlformats.org/officeDocument/2006/customXml" ds:itemID="{4C71E028-265C-435D-8326-89F4EDFA132D}">
   <ds:schemaRefs>
     <ds:schemaRef ds:uri="http://schemas.microsoft.com/office/2006/metadata/contentType"/>
@@ -1949,4 +2964,21 @@
     <ds:schemaRef ds:uri="http://schemas.microsoft.com/internal/obd"/>
   </ds:schemaRefs>
 </ds:datastoreItem>
+</file>
+
+<file path=customXml/itemProps2.xml><?xml version="1.0" encoding="utf-8"?>
+<ds:datastoreItem xmlns:ds="http://schemas.openxmlformats.org/officeDocument/2006/customXml" ds:itemID="{EA989CE2-A252-4BF2-A3BC-0879DA7D35E8}">
+  <ds:schemaRefs>
+    <ds:schemaRef ds:uri="http://schemas.microsoft.com/sharepoint/v3/contenttype/forms"/>
+  </ds:schemaRefs>
+</ds:datastoreItem>
+</file>
+
+<file path=customXml/itemProps3.xml><?xml version="1.0" encoding="utf-8"?>
+<ds:datastoreItem xmlns:ds="http://schemas.openxmlformats.org/officeDocument/2006/customXml" ds:itemID="{3D5D5DE7-160D-4EF3-890A-CB7320A9D363}">
+  <ds:schemaRefs>
+    <ds:schemaRef ds:uri="http://schemas.microsoft.com/office/2006/metadata/properties"/>
+    <ds:schemaRef ds:uri="http://schemas.microsoft.com/office/infopath/2007/PartnerControls"/>
+  </ds:schemaRefs>
+</ds:datastoreItem>
 </file>
</xml_diff>